<commit_message>
update to rmd and output files
</commit_message>
<xml_diff>
--- a/datawrangling.docx
+++ b/datawrangling.docx
@@ -19,19 +19,19 @@
         <w:t xml:space="preserve"> </w:t>
       </w:r>
       <w:r>
-        <w:t xml:space="preserve">January</w:t>
-      </w:r>
-      <w:r>
-        <w:t xml:space="preserve"> </w:t>
-      </w:r>
-      <w:r>
-        <w:t xml:space="preserve">25,</w:t>
-      </w:r>
-      <w:r>
-        <w:t xml:space="preserve"> </w:t>
-      </w:r>
-      <w:r>
-        <w:t xml:space="preserve">2017</w:t>
+        <w:t xml:space="preserve">February</w:t>
+      </w:r>
+      <w:r>
+        <w:t xml:space="preserve"> </w:t>
+      </w:r>
+      <w:r>
+        <w:t xml:space="preserve">7,</w:t>
+      </w:r>
+      <w:r>
+        <w:t xml:space="preserve"> </w:t>
+      </w:r>
+      <w:r>
+        <w:t xml:space="preserve">2018</w:t>
       </w:r>
     </w:p>
     <w:p>
@@ -53,29 +53,29 @@
         <w:pStyle w:val="Date"/>
       </w:pPr>
       <w:r>
-        <w:t xml:space="preserve">January</w:t>
-      </w:r>
-      <w:r>
-        <w:t xml:space="preserve"> </w:t>
-      </w:r>
-      <w:r>
-        <w:t xml:space="preserve">25,</w:t>
-      </w:r>
-      <w:r>
-        <w:t xml:space="preserve"> </w:t>
-      </w:r>
-      <w:r>
-        <w:t xml:space="preserve">2017</w:t>
+        <w:t xml:space="preserve">February</w:t>
+      </w:r>
+      <w:r>
+        <w:t xml:space="preserve"> </w:t>
+      </w:r>
+      <w:r>
+        <w:t xml:space="preserve">7,</w:t>
+      </w:r>
+      <w:r>
+        <w:t xml:space="preserve"> </w:t>
+      </w:r>
+      <w:r>
+        <w:t xml:space="preserve">2018</w:t>
       </w:r>
     </w:p>
     <w:p>
       <w:pPr>
         <w:pStyle w:val="Heading2"/>
       </w:pPr>
-      <w:bookmarkStart w:id="21" w:name="data-wrangling-january-25-2017"/>
+      <w:bookmarkStart w:id="21" w:name="data-wrangling-february-7-2018"/>
       <w:bookmarkEnd w:id="21"/>
       <w:r>
-        <w:t xml:space="preserve">Data Wrangling: January 25, 2017</w:t>
+        <w:t xml:space="preserve">Data Wrangling: February 7, 2018</w:t>
       </w:r>
     </w:p>
     <w:p>
@@ -83,7 +83,22 @@
         <w:pStyle w:val="FirstParagraph"/>
       </w:pPr>
       <w:r>
-        <w:t xml:space="preserve">In today's class we will cover the various data (or "object") structures in</w:t>
+        <w:t xml:space="preserve">In today’s class we will cover the various data (or</w:t>
+      </w:r>
+      <w:r>
+        <w:t xml:space="preserve"> </w:t>
+      </w:r>
+      <w:r>
+        <w:t xml:space="preserve">“</w:t>
+      </w:r>
+      <w:r>
+        <w:t xml:space="preserve">object</w:t>
+      </w:r>
+      <w:r>
+        <w:t xml:space="preserve">”</w:t>
+      </w:r>
+      <w:r>
+        <w:t xml:space="preserve">) structures in</w:t>
       </w:r>
       <w:r>
         <w:t xml:space="preserve"> </w:t>
@@ -131,7 +146,22 @@
         </w:numPr>
       </w:pPr>
       <w:r>
-        <w:t xml:space="preserve">matrices (and "arrays")</w:t>
+        <w:t xml:space="preserve">matrices (and</w:t>
+      </w:r>
+      <w:r>
+        <w:t xml:space="preserve"> </w:t>
+      </w:r>
+      <w:r>
+        <w:t xml:space="preserve">“</w:t>
+      </w:r>
+      <w:r>
+        <w:t xml:space="preserve">arrays</w:t>
+      </w:r>
+      <w:r>
+        <w:t xml:space="preserve">”</w:t>
+      </w:r>
+      <w:r>
+        <w:t xml:space="preserve">)</w:t>
       </w:r>
     </w:p>
     <w:p>
@@ -219,7 +249,7 @@
         </w:numPr>
       </w:pPr>
       <w:r>
-        <w:t xml:space="preserve">Jenny Bryan's slides on R Objects</w:t>
+        <w:t xml:space="preserve">Jenny Bryan’s slides on R Objects</w:t>
       </w:r>
       <w:r>
         <w:t xml:space="preserve"> </w:t>
@@ -292,7 +322,25 @@
         </w:numPr>
       </w:pPr>
       <w:r>
-        <w:t xml:space="preserve">Compactly display the internal structure of an R object, a diagnostic function and an alternative to summary (and to some extent, dput). Ideally, only one line for each ‘basic’ structure is displayed. It is especially well suited to compactly display the (abbreviated) contents of (possibly nested) lists. The idea is to give reasonable output for any R object. It calls args for (non-primitive) function objects.</w:t>
+        <w:t xml:space="preserve">Compactly display the internal structure of an R object, a diagnostic function and an alternative to summary (and to some extent, dput). Ideally, only one line for each</w:t>
+      </w:r>
+      <w:r>
+        <w:t xml:space="preserve"> </w:t>
+      </w:r>
+      <w:r>
+        <w:t xml:space="preserve">‘</w:t>
+      </w:r>
+      <w:r>
+        <w:t xml:space="preserve">basic</w:t>
+      </w:r>
+      <w:r>
+        <w:t xml:space="preserve">’</w:t>
+      </w:r>
+      <w:r>
+        <w:t xml:space="preserve"> </w:t>
+      </w:r>
+      <w:r>
+        <w:t xml:space="preserve">structure is displayed. It is especially well suited to compactly display the (abbreviated) contents of (possibly nested) lists. The idea is to give reasonable output for any R object. It calls args for (non-primitive) function objects.</w:t>
       </w:r>
     </w:p>
     <w:p>
@@ -400,7 +448,7 @@
         </w:numPr>
       </w:pPr>
       <w:r>
-        <w:t xml:space="preserve">These functions access an object's attributes. The first form below returns the object's attribute list. The replacement forms uses the list on the right-hand side of the assignment as the object's attributes (if appropriate).</w:t>
+        <w:t xml:space="preserve">These functions access an object’s attributes. The first form below returns the object’s attribute list. The replacement forms uses the list on the right-hand side of the assignment as the object’s attributes (if appropriate).</w:t>
       </w:r>
     </w:p>
     <w:p>
@@ -432,7 +480,7 @@
         <w:t xml:space="preserve"> </w:t>
       </w:r>
       <w:r>
-        <w:t xml:space="preserve">it will be because the object you have put into the function is of the wrong class. You'll get something warning you that there is a problem or that you have a class type mismatch.</w:t>
+        <w:t xml:space="preserve">it will be because the object you have put into the function is of the wrong class. You’ll get something warning you that there is a problem or that you have a class type mismatch.</w:t>
       </w:r>
     </w:p>
     <w:p>
@@ -525,7 +573,25 @@
         <w:t xml:space="preserve"> </w:t>
       </w:r>
       <w:r>
-        <w:t xml:space="preserve">is assumed to an object of class "formula" - which we'll discuss later this semester</w:t>
+        <w:t xml:space="preserve">is assumed to an object of class</w:t>
+      </w:r>
+      <w:r>
+        <w:t xml:space="preserve"> </w:t>
+      </w:r>
+      <w:r>
+        <w:t xml:space="preserve">“</w:t>
+      </w:r>
+      <w:r>
+        <w:t xml:space="preserve">formula</w:t>
+      </w:r>
+      <w:r>
+        <w:t xml:space="preserve">”</w:t>
+      </w:r>
+      <w:r>
+        <w:t xml:space="preserve"> </w:t>
+      </w:r>
+      <w:r>
+        <w:t xml:space="preserve">- which we’ll discuss later this semester</w:t>
       </w:r>
     </w:p>
     <w:p>
@@ -585,7 +651,7 @@
         <w:t xml:space="preserve"> </w:t>
       </w:r>
       <w:r>
-        <w:t xml:space="preserve">... and so on ... ALWAYS read the help pages for the function and see what types of objects it wants</w:t>
+        <w:t xml:space="preserve">… and so on … ALWAYS read the help pages for the function and see what types of objects it wants</w:t>
       </w:r>
     </w:p>
     <w:p>
@@ -595,7 +661,7 @@
       <w:bookmarkStart w:id="24" w:name="lets-create-some-dataobjects"/>
       <w:bookmarkEnd w:id="24"/>
       <w:r>
-        <w:t xml:space="preserve">Let's create some data/objects</w:t>
+        <w:t xml:space="preserve">Let’s create some data/objects</w:t>
       </w:r>
     </w:p>
     <w:p>
@@ -745,7 +811,7 @@
         <w:t xml:space="preserve"> </w:t>
       </w:r>
       <w:r>
-        <w:t xml:space="preserve">containing these 5 values. To do this we'll use the</w:t>
+        <w:t xml:space="preserve">containing these 5 values. To do this we’ll use the</w:t>
       </w:r>
       <w:r>
         <w:t xml:space="preserve"> </w:t>
@@ -760,7 +826,19 @@
         <w:t xml:space="preserve"> </w:t>
       </w:r>
       <w:r>
-        <w:t xml:space="preserve">"combine values" function. We can either do it using the object names</w:t>
+        <w:t xml:space="preserve">“</w:t>
+      </w:r>
+      <w:r>
+        <w:t xml:space="preserve">combine values</w:t>
+      </w:r>
+      <w:r>
+        <w:t xml:space="preserve">”</w:t>
+      </w:r>
+      <w:r>
+        <w:t xml:space="preserve"> </w:t>
+      </w:r>
+      <w:r>
+        <w:t xml:space="preserve">function. We can either do it using the object names</w:t>
       </w:r>
       <w:r>
         <w:t xml:space="preserve"> </w:t>
@@ -899,7 +977,7 @@
         <w:pStyle w:val="FirstParagraph"/>
       </w:pPr>
       <w:r>
-        <w:t xml:space="preserve">Let's make a couple more vectors with 5 elements. Let's make one with characters/letters and another one with TRUE/FALSE (or T/F) logical values and a third with only whole numbers.</w:t>
+        <w:t xml:space="preserve">Let’s make a couple more vectors with 5 elements. Let’s make one with characters/letters and another one with TRUE/FALSE (or T/F) logical values and a third with only whole numbers.</w:t>
       </w:r>
     </w:p>
     <w:p>
@@ -2123,7 +2201,7 @@
         <w:t xml:space="preserve"> </w:t>
       </w:r>
       <w:r>
-        <w:t xml:space="preserve">data where each ROW is a single CASE (or SUBJECT) and each COLUMN is a feature, measurement, or piece of information about that case (i.e. the COLUMNS are the VARIABLES).</w:t>
+        <w:t xml:space="preserve">data where each ROW is a single CASE (or SUBJECT) and each COLUMN is a feature, measurement, or piece of information about that case (i.e. the COLUMNS are the VARIABLES).</w:t>
       </w:r>
     </w:p>
     <w:p>
@@ -2131,7 +2209,7 @@
         <w:pStyle w:val="BodyText"/>
       </w:pPr>
       <w:r>
-        <w:t xml:space="preserve">Let's combine v2, v.char, v.int2, and v.log into a</w:t>
+        <w:t xml:space="preserve">Let’s combine v2, v.char, v.int2, and v.log into a</w:t>
       </w:r>
       <w:r>
         <w:t xml:space="preserve"> </w:t>
@@ -2158,7 +2236,7 @@
         <w:t xml:space="preserve"> </w:t>
       </w:r>
       <w:r>
-        <w:t xml:space="preserve">function. Then let's run</w:t>
+        <w:t xml:space="preserve">function. Then let’s run</w:t>
       </w:r>
     </w:p>
     <w:p>
@@ -2212,7 +2290,7 @@
         </w:numPr>
       </w:pPr>
       <w:r>
-        <w:t xml:space="preserve">let's also look at the</w:t>
+        <w:t xml:space="preserve">let’s also look at the</w:t>
       </w:r>
       <w:r>
         <w:t xml:space="preserve"> </w:t>
@@ -2729,7 +2807,22 @@
         <w:t xml:space="preserve"> </w:t>
       </w:r>
       <w:r>
-        <w:t xml:space="preserve">attributes is really helpful for labeling and selecting specific COLUMNS or VARIABLES in our new dataset "df". There is a function</w:t>
+        <w:t xml:space="preserve">attributes is really helpful for labeling and selecting specific COLUMNS or VARIABLES in our new dataset</w:t>
+      </w:r>
+      <w:r>
+        <w:t xml:space="preserve"> </w:t>
+      </w:r>
+      <w:r>
+        <w:t xml:space="preserve">“</w:t>
+      </w:r>
+      <w:r>
+        <w:t xml:space="preserve">df</w:t>
+      </w:r>
+      <w:r>
+        <w:t xml:space="preserve">”</w:t>
+      </w:r>
+      <w:r>
+        <w:t xml:space="preserve">. There is a function</w:t>
       </w:r>
       <w:r>
         <w:t xml:space="preserve"> </w:t>
@@ -2788,7 +2881,7 @@
         <w:pStyle w:val="FirstParagraph"/>
       </w:pPr>
       <w:r>
-        <w:t xml:space="preserve">Let's change the names to something more interesting.</w:t>
+        <w:t xml:space="preserve">Let’s change the names to something more interesting.</w:t>
       </w:r>
     </w:p>
     <w:p>
@@ -2800,7 +2893,43 @@
         </w:numPr>
       </w:pPr>
       <w:r>
-        <w:t xml:space="preserve">for "v2" we'll change that to "avgvisit" (hypothetical average number of visits to somewhere)</w:t>
+        <w:t xml:space="preserve">for</w:t>
+      </w:r>
+      <w:r>
+        <w:t xml:space="preserve"> </w:t>
+      </w:r>
+      <w:r>
+        <w:t xml:space="preserve">“</w:t>
+      </w:r>
+      <w:r>
+        <w:t xml:space="preserve">v2</w:t>
+      </w:r>
+      <w:r>
+        <w:t xml:space="preserve">”</w:t>
+      </w:r>
+      <w:r>
+        <w:t xml:space="preserve"> </w:t>
+      </w:r>
+      <w:r>
+        <w:t xml:space="preserve">we’ll change that to</w:t>
+      </w:r>
+      <w:r>
+        <w:t xml:space="preserve"> </w:t>
+      </w:r>
+      <w:r>
+        <w:t xml:space="preserve">“</w:t>
+      </w:r>
+      <w:r>
+        <w:t xml:space="preserve">avgvisit</w:t>
+      </w:r>
+      <w:r>
+        <w:t xml:space="preserve">”</w:t>
+      </w:r>
+      <w:r>
+        <w:t xml:space="preserve"> </w:t>
+      </w:r>
+      <w:r>
+        <w:t xml:space="preserve">(hypothetical average number of visits to somewhere)</w:t>
       </w:r>
     </w:p>
     <w:p>
@@ -2812,7 +2941,43 @@
         </w:numPr>
       </w:pPr>
       <w:r>
-        <w:t xml:space="preserve">for "v.char" change that to "color" (hypothetical color categories for plotting later)</w:t>
+        <w:t xml:space="preserve">for</w:t>
+      </w:r>
+      <w:r>
+        <w:t xml:space="preserve"> </w:t>
+      </w:r>
+      <w:r>
+        <w:t xml:space="preserve">“</w:t>
+      </w:r>
+      <w:r>
+        <w:t xml:space="preserve">v.char</w:t>
+      </w:r>
+      <w:r>
+        <w:t xml:space="preserve">”</w:t>
+      </w:r>
+      <w:r>
+        <w:t xml:space="preserve"> </w:t>
+      </w:r>
+      <w:r>
+        <w:t xml:space="preserve">change that to</w:t>
+      </w:r>
+      <w:r>
+        <w:t xml:space="preserve"> </w:t>
+      </w:r>
+      <w:r>
+        <w:t xml:space="preserve">“</w:t>
+      </w:r>
+      <w:r>
+        <w:t xml:space="preserve">color</w:t>
+      </w:r>
+      <w:r>
+        <w:t xml:space="preserve">”</w:t>
+      </w:r>
+      <w:r>
+        <w:t xml:space="preserve"> </w:t>
+      </w:r>
+      <w:r>
+        <w:t xml:space="preserve">(hypothetical color categories for plotting later)</w:t>
       </w:r>
     </w:p>
     <w:p>
@@ -2824,7 +2989,43 @@
         </w:numPr>
       </w:pPr>
       <w:r>
-        <w:t xml:space="preserve">for "v.int2" change to "year" (hypothetical year the data was collected)</w:t>
+        <w:t xml:space="preserve">for</w:t>
+      </w:r>
+      <w:r>
+        <w:t xml:space="preserve"> </w:t>
+      </w:r>
+      <w:r>
+        <w:t xml:space="preserve">“</w:t>
+      </w:r>
+      <w:r>
+        <w:t xml:space="preserve">v.int2</w:t>
+      </w:r>
+      <w:r>
+        <w:t xml:space="preserve">”</w:t>
+      </w:r>
+      <w:r>
+        <w:t xml:space="preserve"> </w:t>
+      </w:r>
+      <w:r>
+        <w:t xml:space="preserve">change to</w:t>
+      </w:r>
+      <w:r>
+        <w:t xml:space="preserve"> </w:t>
+      </w:r>
+      <w:r>
+        <w:t xml:space="preserve">“</w:t>
+      </w:r>
+      <w:r>
+        <w:t xml:space="preserve">year</w:t>
+      </w:r>
+      <w:r>
+        <w:t xml:space="preserve">”</w:t>
+      </w:r>
+      <w:r>
+        <w:t xml:space="preserve"> </w:t>
+      </w:r>
+      <w:r>
+        <w:t xml:space="preserve">(hypothetical year the data was collected)</w:t>
       </w:r>
     </w:p>
     <w:p>
@@ -2836,7 +3037,43 @@
         </w:numPr>
       </w:pPr>
       <w:r>
-        <w:t xml:space="preserve">and for "v.log" change to "valid" (hypothetical indicator for whether the data is validated or not)</w:t>
+        <w:t xml:space="preserve">and for</w:t>
+      </w:r>
+      <w:r>
+        <w:t xml:space="preserve"> </w:t>
+      </w:r>
+      <w:r>
+        <w:t xml:space="preserve">“</w:t>
+      </w:r>
+      <w:r>
+        <w:t xml:space="preserve">v.log</w:t>
+      </w:r>
+      <w:r>
+        <w:t xml:space="preserve">”</w:t>
+      </w:r>
+      <w:r>
+        <w:t xml:space="preserve"> </w:t>
+      </w:r>
+      <w:r>
+        <w:t xml:space="preserve">change to</w:t>
+      </w:r>
+      <w:r>
+        <w:t xml:space="preserve"> </w:t>
+      </w:r>
+      <w:r>
+        <w:t xml:space="preserve">“</w:t>
+      </w:r>
+      <w:r>
+        <w:t xml:space="preserve">valid</w:t>
+      </w:r>
+      <w:r>
+        <w:t xml:space="preserve">”</w:t>
+      </w:r>
+      <w:r>
+        <w:t xml:space="preserve"> </w:t>
+      </w:r>
+      <w:r>
+        <w:t xml:space="preserve">(hypothetical indicator for whether the data is validated or not)</w:t>
       </w:r>
     </w:p>
     <w:p>
@@ -2844,7 +3081,7 @@
         <w:pStyle w:val="FirstParagraph"/>
       </w:pPr>
       <w:r>
-        <w:t xml:space="preserve">To do this we'll use the</w:t>
+        <w:t xml:space="preserve">To do this we’ll use the</w:t>
       </w:r>
       <w:r>
         <w:t xml:space="preserve"> </w:t>
@@ -3074,7 +3311,25 @@
         <w:pStyle w:val="FirstParagraph"/>
       </w:pPr>
       <w:r>
-        <w:t xml:space="preserve">Since this is such a small dataset with 5 ROWS and 4 COLUMNS we can easily "view" it by printing it in a table. For this we'll use the</w:t>
+        <w:t xml:space="preserve">Since this is such a small dataset with 5 ROWS and 4 COLUMNS we can easily</w:t>
+      </w:r>
+      <w:r>
+        <w:t xml:space="preserve"> </w:t>
+      </w:r>
+      <w:r>
+        <w:t xml:space="preserve">“</w:t>
+      </w:r>
+      <w:r>
+        <w:t xml:space="preserve">view</w:t>
+      </w:r>
+      <w:r>
+        <w:t xml:space="preserve">”</w:t>
+      </w:r>
+      <w:r>
+        <w:t xml:space="preserve"> </w:t>
+      </w:r>
+      <w:r>
+        <w:t xml:space="preserve">it by printing it in a table. For this we’ll use the</w:t>
       </w:r>
       <w:r>
         <w:t xml:space="preserve"> </w:t>
@@ -3178,7 +3433,7 @@
         <w:t xml:space="preserve">matrix</w:t>
       </w:r>
       <w:r>
-        <w:t xml:space="preserve">. We'll learn more about the</w:t>
+        <w:t xml:space="preserve">. We’ll learn more about the</w:t>
       </w:r>
       <w:r>
         <w:t xml:space="preserve"> </w:t>
@@ -3193,7 +3448,7 @@
         <w:t xml:space="preserve"> </w:t>
       </w:r>
       <w:r>
-        <w:t xml:space="preserve">function throughout the semester... In the example below, I also added a</w:t>
+        <w:t xml:space="preserve">function throughout the semester… In the example below, I also added a</w:t>
       </w:r>
       <w:r>
         <w:t xml:space="preserve"> </w:t>
@@ -3219,7 +3474,13 @@
         <w:rPr>
           <w:rStyle w:val="NormalTok"/>
         </w:rPr>
-        <w:t xml:space="preserve">knitr::</w:t>
+        <w:t xml:space="preserve">knitr</w:t>
+      </w:r>
+      <w:r>
+        <w:rPr>
+          <w:rStyle w:val="OperatorTok"/>
+        </w:rPr>
+        <w:t xml:space="preserve">::</w:t>
       </w:r>
       <w:r>
         <w:rPr>
@@ -3240,79 +3501,7 @@
         <w:rPr>
           <w:rStyle w:val="NormalTok"/>
         </w:rPr>
-        <w:t xml:space="preserve"> </w:t>
-      </w:r>
-      <w:r>
-        <w:rPr>
-          <w:rStyle w:val="NormalTok"/>
-        </w:rPr>
-        <w:t xml:space="preserve"> </w:t>
-      </w:r>
-      <w:r>
-        <w:rPr>
-          <w:rStyle w:val="NormalTok"/>
-        </w:rPr>
-        <w:t xml:space="preserve"> </w:t>
-      </w:r>
-      <w:r>
-        <w:rPr>
-          <w:rStyle w:val="NormalTok"/>
-        </w:rPr>
-        <w:t xml:space="preserve"> </w:t>
-      </w:r>
-      <w:r>
-        <w:rPr>
-          <w:rStyle w:val="NormalTok"/>
-        </w:rPr>
-        <w:t xml:space="preserve"> </w:t>
-      </w:r>
-      <w:r>
-        <w:rPr>
-          <w:rStyle w:val="NormalTok"/>
-        </w:rPr>
-        <w:t xml:space="preserve"> </w:t>
-      </w:r>
-      <w:r>
-        <w:rPr>
-          <w:rStyle w:val="NormalTok"/>
-        </w:rPr>
-        <w:t xml:space="preserve"> </w:t>
-      </w:r>
-      <w:r>
-        <w:rPr>
-          <w:rStyle w:val="NormalTok"/>
-        </w:rPr>
-        <w:t xml:space="preserve"> </w:t>
-      </w:r>
-      <w:r>
-        <w:rPr>
-          <w:rStyle w:val="NormalTok"/>
-        </w:rPr>
-        <w:t xml:space="preserve"> </w:t>
-      </w:r>
-      <w:r>
-        <w:rPr>
-          <w:rStyle w:val="NormalTok"/>
-        </w:rPr>
-        <w:t xml:space="preserve"> </w:t>
-      </w:r>
-      <w:r>
-        <w:rPr>
-          <w:rStyle w:val="NormalTok"/>
-        </w:rPr>
-        <w:t xml:space="preserve"> </w:t>
-      </w:r>
-      <w:r>
-        <w:rPr>
-          <w:rStyle w:val="NormalTok"/>
-        </w:rPr>
-        <w:t xml:space="preserve"> </w:t>
-      </w:r>
-      <w:r>
-        <w:rPr>
-          <w:rStyle w:val="NormalTok"/>
-        </w:rPr>
-        <w:t xml:space="preserve"> </w:t>
+        <w:t xml:space="preserve">             </w:t>
       </w:r>
       <w:r>
         <w:rPr>
@@ -3338,7 +3527,25 @@
         <w:pStyle w:val="TableCaption"/>
       </w:pPr>
       <w:r>
-        <w:t xml:space="preserve">View the 'df' object</w:t>
+        <w:t xml:space="preserve">View the</w:t>
+      </w:r>
+      <w:r>
+        <w:t xml:space="preserve"> </w:t>
+      </w:r>
+      <w:r>
+        <w:t xml:space="preserve">‘</w:t>
+      </w:r>
+      <w:r>
+        <w:t xml:space="preserve">df</w:t>
+      </w:r>
+      <w:r>
+        <w:t xml:space="preserve">’</w:t>
+      </w:r>
+      <w:r>
+        <w:t xml:space="preserve"> </w:t>
+      </w:r>
+      <w:r>
+        <w:t xml:space="preserve">object</w:t>
       </w:r>
     </w:p>
     <w:tbl>
@@ -3346,7 +3553,7 @@
         <w:tblStyle w:val="TableNormal"/>
         <w:tblW w:type="pct" w:w="0.0"/>
         <w:tblLook w:firstRow="1"/>
-        <w:tblCaption w:val="View the 'df' object"/>
+        <w:tblCaption w:val="View the df object"/>
       </w:tblPr>
       <w:tblGrid/>
       <w:tr>
@@ -3682,7 +3889,7 @@
         </w:r>
       </w:hyperlink>
       <w:r>
-        <w:t xml:space="preserve">. The dataset we'll use is the Contraceptive Method Choice dataset. The information on this dataset is provided at</w:t>
+        <w:t xml:space="preserve">. The dataset we’ll use is the Contraceptive Method Choice dataset. The information on this dataset is provided at</w:t>
       </w:r>
       <w:r>
         <w:t xml:space="preserve"> </w:t>
@@ -3696,7 +3903,25 @@
         </w:r>
       </w:hyperlink>
       <w:r>
-        <w:t xml:space="preserve">. If you click on the "Data Folder" you can download the RAW data</w:t>
+        <w:t xml:space="preserve">. If you click on the</w:t>
+      </w:r>
+      <w:r>
+        <w:t xml:space="preserve"> </w:t>
+      </w:r>
+      <w:r>
+        <w:t xml:space="preserve">“</w:t>
+      </w:r>
+      <w:r>
+        <w:t xml:space="preserve">Data Folder</w:t>
+      </w:r>
+      <w:r>
+        <w:t xml:space="preserve">”</w:t>
+      </w:r>
+      <w:r>
+        <w:t xml:space="preserve"> </w:t>
+      </w:r>
+      <w:r>
+        <w:t xml:space="preserve">you can download the RAW data</w:t>
       </w:r>
       <w:r>
         <w:t xml:space="preserve"> </w:t>
@@ -3711,7 +3936,7 @@
         <w:t xml:space="preserve"> </w:t>
       </w:r>
       <w:r>
-        <w:t xml:space="preserve">which is a comma delimited format dataset (i.e. it is a CSV formatted file) and the description of the data included, the variable names and associated codes for the values included which is in the</w:t>
+        <w:t xml:space="preserve">which is a comma delimited format dataset (i.e. it is a CSV formatted file) and the description of the data included, the variable names and associated codes for the values included which is in the</w:t>
       </w:r>
       <w:r>
         <w:t xml:space="preserve"> </w:t>
@@ -3726,7 +3951,22 @@
         <w:t xml:space="preserve"> </w:t>
       </w:r>
       <w:r>
-        <w:t xml:space="preserve">file. See "Data Folder"" at</w:t>
+        <w:t xml:space="preserve">file. See</w:t>
+      </w:r>
+      <w:r>
+        <w:t xml:space="preserve"> </w:t>
+      </w:r>
+      <w:r>
+        <w:t xml:space="preserve">“</w:t>
+      </w:r>
+      <w:r>
+        <w:t xml:space="preserve">Data Folder</w:t>
+      </w:r>
+      <w:r>
+        <w:t xml:space="preserve">”</w:t>
+      </w:r>
+      <w:r>
+        <w:t xml:space="preserve">" at</w:t>
       </w:r>
       <w:r>
         <w:t xml:space="preserve"> </w:t>
@@ -3912,7 +4152,19 @@
         <w:rPr>
           <w:rStyle w:val="CommentTok"/>
         </w:rPr>
-        <w:t xml:space="preserve"># **NOTE**: This dataset does NOT have the column</w:t>
+        <w:t xml:space="preserve"># **</w:t>
+      </w:r>
+      <w:r>
+        <w:rPr>
+          <w:rStyle w:val="AlertTok"/>
+        </w:rPr>
+        <w:t xml:space="preserve">NOTE</w:t>
+      </w:r>
+      <w:r>
+        <w:rPr>
+          <w:rStyle w:val="CommentTok"/>
+        </w:rPr>
+        <w:t xml:space="preserve">**: This dataset does NOT have the column</w:t>
       </w:r>
       <w:r>
         <w:br w:type="textWrapping"/>
@@ -4292,97 +4544,7 @@
         <w:rPr>
           <w:rStyle w:val="NormalTok"/>
         </w:rPr>
-        <w:t xml:space="preserve"> </w:t>
-      </w:r>
-      <w:r>
-        <w:rPr>
-          <w:rStyle w:val="NormalTok"/>
-        </w:rPr>
-        <w:t xml:space="preserve"> </w:t>
-      </w:r>
-      <w:r>
-        <w:rPr>
-          <w:rStyle w:val="NormalTok"/>
-        </w:rPr>
-        <w:t xml:space="preserve"> </w:t>
-      </w:r>
-      <w:r>
-        <w:rPr>
-          <w:rStyle w:val="NormalTok"/>
-        </w:rPr>
-        <w:t xml:space="preserve"> </w:t>
-      </w:r>
-      <w:r>
-        <w:rPr>
-          <w:rStyle w:val="NormalTok"/>
-        </w:rPr>
-        <w:t xml:space="preserve"> </w:t>
-      </w:r>
-      <w:r>
-        <w:rPr>
-          <w:rStyle w:val="NormalTok"/>
-        </w:rPr>
-        <w:t xml:space="preserve"> </w:t>
-      </w:r>
-      <w:r>
-        <w:rPr>
-          <w:rStyle w:val="NormalTok"/>
-        </w:rPr>
-        <w:t xml:space="preserve"> </w:t>
-      </w:r>
-      <w:r>
-        <w:rPr>
-          <w:rStyle w:val="NormalTok"/>
-        </w:rPr>
-        <w:t xml:space="preserve"> </w:t>
-      </w:r>
-      <w:r>
-        <w:rPr>
-          <w:rStyle w:val="NormalTok"/>
-        </w:rPr>
-        <w:t xml:space="preserve"> </w:t>
-      </w:r>
-      <w:r>
-        <w:rPr>
-          <w:rStyle w:val="NormalTok"/>
-        </w:rPr>
-        <w:t xml:space="preserve"> </w:t>
-      </w:r>
-      <w:r>
-        <w:rPr>
-          <w:rStyle w:val="NormalTok"/>
-        </w:rPr>
-        <w:t xml:space="preserve"> </w:t>
-      </w:r>
-      <w:r>
-        <w:rPr>
-          <w:rStyle w:val="NormalTok"/>
-        </w:rPr>
-        <w:t xml:space="preserve"> </w:t>
-      </w:r>
-      <w:r>
-        <w:rPr>
-          <w:rStyle w:val="NormalTok"/>
-        </w:rPr>
-        <w:t xml:space="preserve"> </w:t>
-      </w:r>
-      <w:r>
-        <w:rPr>
-          <w:rStyle w:val="NormalTok"/>
-        </w:rPr>
-        <w:t xml:space="preserve"> </w:t>
-      </w:r>
-      <w:r>
-        <w:rPr>
-          <w:rStyle w:val="NormalTok"/>
-        </w:rPr>
-        <w:t xml:space="preserve"> </w:t>
-      </w:r>
-      <w:r>
-        <w:rPr>
-          <w:rStyle w:val="NormalTok"/>
-        </w:rPr>
-        <w:t xml:space="preserve"> </w:t>
+        <w:t xml:space="preserve">                </w:t>
       </w:r>
       <w:r>
         <w:rPr>
@@ -4439,97 +4601,7 @@
         <w:rPr>
           <w:rStyle w:val="NormalTok"/>
         </w:rPr>
-        <w:t xml:space="preserve"> </w:t>
-      </w:r>
-      <w:r>
-        <w:rPr>
-          <w:rStyle w:val="NormalTok"/>
-        </w:rPr>
-        <w:t xml:space="preserve"> </w:t>
-      </w:r>
-      <w:r>
-        <w:rPr>
-          <w:rStyle w:val="NormalTok"/>
-        </w:rPr>
-        <w:t xml:space="preserve"> </w:t>
-      </w:r>
-      <w:r>
-        <w:rPr>
-          <w:rStyle w:val="NormalTok"/>
-        </w:rPr>
-        <w:t xml:space="preserve"> </w:t>
-      </w:r>
-      <w:r>
-        <w:rPr>
-          <w:rStyle w:val="NormalTok"/>
-        </w:rPr>
-        <w:t xml:space="preserve"> </w:t>
-      </w:r>
-      <w:r>
-        <w:rPr>
-          <w:rStyle w:val="NormalTok"/>
-        </w:rPr>
-        <w:t xml:space="preserve"> </w:t>
-      </w:r>
-      <w:r>
-        <w:rPr>
-          <w:rStyle w:val="NormalTok"/>
-        </w:rPr>
-        <w:t xml:space="preserve"> </w:t>
-      </w:r>
-      <w:r>
-        <w:rPr>
-          <w:rStyle w:val="NormalTok"/>
-        </w:rPr>
-        <w:t xml:space="preserve"> </w:t>
-      </w:r>
-      <w:r>
-        <w:rPr>
-          <w:rStyle w:val="NormalTok"/>
-        </w:rPr>
-        <w:t xml:space="preserve"> </w:t>
-      </w:r>
-      <w:r>
-        <w:rPr>
-          <w:rStyle w:val="NormalTok"/>
-        </w:rPr>
-        <w:t xml:space="preserve"> </w:t>
-      </w:r>
-      <w:r>
-        <w:rPr>
-          <w:rStyle w:val="NormalTok"/>
-        </w:rPr>
-        <w:t xml:space="preserve"> </w:t>
-      </w:r>
-      <w:r>
-        <w:rPr>
-          <w:rStyle w:val="NormalTok"/>
-        </w:rPr>
-        <w:t xml:space="preserve"> </w:t>
-      </w:r>
-      <w:r>
-        <w:rPr>
-          <w:rStyle w:val="NormalTok"/>
-        </w:rPr>
-        <w:t xml:space="preserve"> </w:t>
-      </w:r>
-      <w:r>
-        <w:rPr>
-          <w:rStyle w:val="NormalTok"/>
-        </w:rPr>
-        <w:t xml:space="preserve"> </w:t>
-      </w:r>
-      <w:r>
-        <w:rPr>
-          <w:rStyle w:val="NormalTok"/>
-        </w:rPr>
-        <w:t xml:space="preserve"> </w:t>
-      </w:r>
-      <w:r>
-        <w:rPr>
-          <w:rStyle w:val="NormalTok"/>
-        </w:rPr>
-        <w:t xml:space="preserve"> </w:t>
+        <w:t xml:space="preserve">                </w:t>
       </w:r>
       <w:r>
         <w:rPr>
@@ -4617,7 +4689,25 @@
         <w:pStyle w:val="FirstParagraph"/>
       </w:pPr>
       <w:r>
-        <w:t xml:space="preserve">The next code chunk is to add the labels for "factor" levels for some of the variables (i.e. we are creating factors).</w:t>
+        <w:t xml:space="preserve">The next code chunk is to add the labels for</w:t>
+      </w:r>
+      <w:r>
+        <w:t xml:space="preserve"> </w:t>
+      </w:r>
+      <w:r>
+        <w:t xml:space="preserve">“</w:t>
+      </w:r>
+      <w:r>
+        <w:t xml:space="preserve">factor</w:t>
+      </w:r>
+      <w:r>
+        <w:t xml:space="preserve">”</w:t>
+      </w:r>
+      <w:r>
+        <w:t xml:space="preserve"> </w:t>
+      </w:r>
+      <w:r>
+        <w:t xml:space="preserve">levels for some of the variables (i.e. we are creating factors).</w:t>
       </w:r>
     </w:p>
     <w:p>
@@ -4631,7 +4721,7 @@
         <w:t xml:space="preserve">WARNING</w:t>
       </w:r>
       <w:r>
-        <w:t xml:space="preserve">: Notice I'm overwriting the variables and changing them from integers to factors which have different properties as you'll see below. If you want to keep the original integer variables, you could simply give the new facotr variable a new name. For example you could write</w:t>
+        <w:t xml:space="preserve">: Notice I’m overwriting the variables and changing them from integers to factors which have different properties as you’ll see below. If you want to keep the original integer variables, you could simply give the new facotr variable a new name. For example you could write</w:t>
       </w:r>
     </w:p>
     <w:p>
@@ -4683,7 +4773,25 @@
         <w:t xml:space="preserve"> </w:t>
       </w:r>
       <w:r>
-        <w:t xml:space="preserve">dataset that is the "factor" type version of Wife's Education. For now, use the code below to update all of the variables.</w:t>
+        <w:t xml:space="preserve">dataset that is the</w:t>
+      </w:r>
+      <w:r>
+        <w:t xml:space="preserve"> </w:t>
+      </w:r>
+      <w:r>
+        <w:t xml:space="preserve">“</w:t>
+      </w:r>
+      <w:r>
+        <w:t xml:space="preserve">factor</w:t>
+      </w:r>
+      <w:r>
+        <w:t xml:space="preserve">”</w:t>
+      </w:r>
+      <w:r>
+        <w:t xml:space="preserve"> </w:t>
+      </w:r>
+      <w:r>
+        <w:t xml:space="preserve">type version of Wife’s Education. For now, use the code below to update all of the variables.</w:t>
       </w:r>
     </w:p>
     <w:p>
@@ -4718,7 +4826,19 @@
         <w:rPr>
           <w:rStyle w:val="NormalTok"/>
         </w:rPr>
-        <w:t xml:space="preserve">(cmc$WifeEd)</w:t>
+        <w:t xml:space="preserve">(cmc</w:t>
+      </w:r>
+      <w:r>
+        <w:rPr>
+          <w:rStyle w:val="OperatorTok"/>
+        </w:rPr>
+        <w:t xml:space="preserve">$</w:t>
+      </w:r>
+      <w:r>
+        <w:rPr>
+          <w:rStyle w:val="NormalTok"/>
+        </w:rPr>
+        <w:t xml:space="preserve">WifeEd)</w:t>
       </w:r>
     </w:p>
     <w:p>
@@ -4746,7 +4866,19 @@
         <w:rPr>
           <w:rStyle w:val="NormalTok"/>
         </w:rPr>
-        <w:t xml:space="preserve">(cmc$WifeEd)</w:t>
+        <w:t xml:space="preserve">(cmc</w:t>
+      </w:r>
+      <w:r>
+        <w:rPr>
+          <w:rStyle w:val="OperatorTok"/>
+        </w:rPr>
+        <w:t xml:space="preserve">$</w:t>
+      </w:r>
+      <w:r>
+        <w:rPr>
+          <w:rStyle w:val="NormalTok"/>
+        </w:rPr>
+        <w:t xml:space="preserve">WifeEd)</w:t>
       </w:r>
     </w:p>
     <w:p>
@@ -4795,7 +4927,19 @@
         <w:rPr>
           <w:rStyle w:val="NormalTok"/>
         </w:rPr>
-        <w:t xml:space="preserve">cmc$WifeEd &lt;-</w:t>
+        <w:t xml:space="preserve">cmc</w:t>
+      </w:r>
+      <w:r>
+        <w:rPr>
+          <w:rStyle w:val="OperatorTok"/>
+        </w:rPr>
+        <w:t xml:space="preserve">$</w:t>
+      </w:r>
+      <w:r>
+        <w:rPr>
+          <w:rStyle w:val="NormalTok"/>
+        </w:rPr>
+        <w:t xml:space="preserve">WifeEd &lt;-</w:t>
       </w:r>
       <w:r>
         <w:rPr>
@@ -4813,136 +4957,28 @@
         <w:rPr>
           <w:rStyle w:val="NormalTok"/>
         </w:rPr>
-        <w:t xml:space="preserve">(cmc$WifeEd,</w:t>
-      </w:r>
-      <w:r>
-        <w:br w:type="textWrapping"/>
-      </w:r>
-      <w:r>
-        <w:rPr>
-          <w:rStyle w:val="NormalTok"/>
-        </w:rPr>
-        <w:t xml:space="preserve"> </w:t>
-      </w:r>
-      <w:r>
-        <w:rPr>
-          <w:rStyle w:val="NormalTok"/>
-        </w:rPr>
-        <w:t xml:space="preserve"> </w:t>
-      </w:r>
-      <w:r>
-        <w:rPr>
-          <w:rStyle w:val="NormalTok"/>
-        </w:rPr>
-        <w:t xml:space="preserve"> </w:t>
-      </w:r>
-      <w:r>
-        <w:rPr>
-          <w:rStyle w:val="NormalTok"/>
-        </w:rPr>
-        <w:t xml:space="preserve"> </w:t>
-      </w:r>
-      <w:r>
-        <w:rPr>
-          <w:rStyle w:val="NormalTok"/>
-        </w:rPr>
-        <w:t xml:space="preserve"> </w:t>
-      </w:r>
-      <w:r>
-        <w:rPr>
-          <w:rStyle w:val="NormalTok"/>
-        </w:rPr>
-        <w:t xml:space="preserve"> </w:t>
-      </w:r>
-      <w:r>
-        <w:rPr>
-          <w:rStyle w:val="NormalTok"/>
-        </w:rPr>
-        <w:t xml:space="preserve"> </w:t>
-      </w:r>
-      <w:r>
-        <w:rPr>
-          <w:rStyle w:val="NormalTok"/>
-        </w:rPr>
-        <w:t xml:space="preserve"> </w:t>
-      </w:r>
-      <w:r>
-        <w:rPr>
-          <w:rStyle w:val="NormalTok"/>
-        </w:rPr>
-        <w:t xml:space="preserve"> </w:t>
-      </w:r>
-      <w:r>
-        <w:rPr>
-          <w:rStyle w:val="NormalTok"/>
-        </w:rPr>
-        <w:t xml:space="preserve"> </w:t>
-      </w:r>
-      <w:r>
-        <w:rPr>
-          <w:rStyle w:val="NormalTok"/>
-        </w:rPr>
-        <w:t xml:space="preserve"> </w:t>
-      </w:r>
-      <w:r>
-        <w:rPr>
-          <w:rStyle w:val="NormalTok"/>
-        </w:rPr>
-        <w:t xml:space="preserve"> </w:t>
-      </w:r>
-      <w:r>
-        <w:rPr>
-          <w:rStyle w:val="NormalTok"/>
-        </w:rPr>
-        <w:t xml:space="preserve"> </w:t>
-      </w:r>
-      <w:r>
-        <w:rPr>
-          <w:rStyle w:val="NormalTok"/>
-        </w:rPr>
-        <w:t xml:space="preserve"> </w:t>
-      </w:r>
-      <w:r>
-        <w:rPr>
-          <w:rStyle w:val="NormalTok"/>
-        </w:rPr>
-        <w:t xml:space="preserve"> </w:t>
-      </w:r>
-      <w:r>
-        <w:rPr>
-          <w:rStyle w:val="NormalTok"/>
-        </w:rPr>
-        <w:t xml:space="preserve"> </w:t>
-      </w:r>
-      <w:r>
-        <w:rPr>
-          <w:rStyle w:val="NormalTok"/>
-        </w:rPr>
-        <w:t xml:space="preserve"> </w:t>
-      </w:r>
-      <w:r>
-        <w:rPr>
-          <w:rStyle w:val="NormalTok"/>
-        </w:rPr>
-        <w:t xml:space="preserve"> </w:t>
-      </w:r>
-      <w:r>
-        <w:rPr>
-          <w:rStyle w:val="NormalTok"/>
-        </w:rPr>
-        <w:t xml:space="preserve"> </w:t>
-      </w:r>
-      <w:r>
-        <w:rPr>
-          <w:rStyle w:val="NormalTok"/>
-        </w:rPr>
-        <w:t xml:space="preserve"> </w:t>
-      </w:r>
-      <w:r>
-        <w:rPr>
-          <w:rStyle w:val="NormalTok"/>
-        </w:rPr>
-        <w:t xml:space="preserve"> </w:t>
+        <w:t xml:space="preserve">(cmc</w:t>
+      </w:r>
+      <w:r>
+        <w:rPr>
+          <w:rStyle w:val="OperatorTok"/>
+        </w:rPr>
+        <w:t xml:space="preserve">$</w:t>
+      </w:r>
+      <w:r>
+        <w:rPr>
+          <w:rStyle w:val="NormalTok"/>
+        </w:rPr>
+        <w:t xml:space="preserve">WifeEd,</w:t>
+      </w:r>
+      <w:r>
+        <w:br w:type="textWrapping"/>
+      </w:r>
+      <w:r>
+        <w:rPr>
+          <w:rStyle w:val="NormalTok"/>
+        </w:rPr>
+        <w:t xml:space="preserve">                     </w:t>
       </w:r>
       <w:r>
         <w:rPr>
@@ -5023,127 +5059,7 @@
         <w:rPr>
           <w:rStyle w:val="NormalTok"/>
         </w:rPr>
-        <w:t xml:space="preserve"> </w:t>
-      </w:r>
-      <w:r>
-        <w:rPr>
-          <w:rStyle w:val="NormalTok"/>
-        </w:rPr>
-        <w:t xml:space="preserve"> </w:t>
-      </w:r>
-      <w:r>
-        <w:rPr>
-          <w:rStyle w:val="NormalTok"/>
-        </w:rPr>
-        <w:t xml:space="preserve"> </w:t>
-      </w:r>
-      <w:r>
-        <w:rPr>
-          <w:rStyle w:val="NormalTok"/>
-        </w:rPr>
-        <w:t xml:space="preserve"> </w:t>
-      </w:r>
-      <w:r>
-        <w:rPr>
-          <w:rStyle w:val="NormalTok"/>
-        </w:rPr>
-        <w:t xml:space="preserve"> </w:t>
-      </w:r>
-      <w:r>
-        <w:rPr>
-          <w:rStyle w:val="NormalTok"/>
-        </w:rPr>
-        <w:t xml:space="preserve"> </w:t>
-      </w:r>
-      <w:r>
-        <w:rPr>
-          <w:rStyle w:val="NormalTok"/>
-        </w:rPr>
-        <w:t xml:space="preserve"> </w:t>
-      </w:r>
-      <w:r>
-        <w:rPr>
-          <w:rStyle w:val="NormalTok"/>
-        </w:rPr>
-        <w:t xml:space="preserve"> </w:t>
-      </w:r>
-      <w:r>
-        <w:rPr>
-          <w:rStyle w:val="NormalTok"/>
-        </w:rPr>
-        <w:t xml:space="preserve"> </w:t>
-      </w:r>
-      <w:r>
-        <w:rPr>
-          <w:rStyle w:val="NormalTok"/>
-        </w:rPr>
-        <w:t xml:space="preserve"> </w:t>
-      </w:r>
-      <w:r>
-        <w:rPr>
-          <w:rStyle w:val="NormalTok"/>
-        </w:rPr>
-        <w:t xml:space="preserve"> </w:t>
-      </w:r>
-      <w:r>
-        <w:rPr>
-          <w:rStyle w:val="NormalTok"/>
-        </w:rPr>
-        <w:t xml:space="preserve"> </w:t>
-      </w:r>
-      <w:r>
-        <w:rPr>
-          <w:rStyle w:val="NormalTok"/>
-        </w:rPr>
-        <w:t xml:space="preserve"> </w:t>
-      </w:r>
-      <w:r>
-        <w:rPr>
-          <w:rStyle w:val="NormalTok"/>
-        </w:rPr>
-        <w:t xml:space="preserve"> </w:t>
-      </w:r>
-      <w:r>
-        <w:rPr>
-          <w:rStyle w:val="NormalTok"/>
-        </w:rPr>
-        <w:t xml:space="preserve"> </w:t>
-      </w:r>
-      <w:r>
-        <w:rPr>
-          <w:rStyle w:val="NormalTok"/>
-        </w:rPr>
-        <w:t xml:space="preserve"> </w:t>
-      </w:r>
-      <w:r>
-        <w:rPr>
-          <w:rStyle w:val="NormalTok"/>
-        </w:rPr>
-        <w:t xml:space="preserve"> </w:t>
-      </w:r>
-      <w:r>
-        <w:rPr>
-          <w:rStyle w:val="NormalTok"/>
-        </w:rPr>
-        <w:t xml:space="preserve"> </w:t>
-      </w:r>
-      <w:r>
-        <w:rPr>
-          <w:rStyle w:val="NormalTok"/>
-        </w:rPr>
-        <w:t xml:space="preserve"> </w:t>
-      </w:r>
-      <w:r>
-        <w:rPr>
-          <w:rStyle w:val="NormalTok"/>
-        </w:rPr>
-        <w:t xml:space="preserve"> </w:t>
-      </w:r>
-      <w:r>
-        <w:rPr>
-          <w:rStyle w:val="NormalTok"/>
-        </w:rPr>
-        <w:t xml:space="preserve"> </w:t>
+        <w:t xml:space="preserve">                     </w:t>
       </w:r>
       <w:r>
         <w:rPr>
@@ -5242,7 +5158,19 @@
         <w:rPr>
           <w:rStyle w:val="NormalTok"/>
         </w:rPr>
-        <w:t xml:space="preserve">(cmc$WifeEd)</w:t>
+        <w:t xml:space="preserve">(cmc</w:t>
+      </w:r>
+      <w:r>
+        <w:rPr>
+          <w:rStyle w:val="OperatorTok"/>
+        </w:rPr>
+        <w:t xml:space="preserve">$</w:t>
+      </w:r>
+      <w:r>
+        <w:rPr>
+          <w:rStyle w:val="NormalTok"/>
+        </w:rPr>
+        <w:t xml:space="preserve">WifeEd)</w:t>
       </w:r>
     </w:p>
     <w:p>
@@ -5270,7 +5198,19 @@
         <w:rPr>
           <w:rStyle w:val="NormalTok"/>
         </w:rPr>
-        <w:t xml:space="preserve">(cmc$WifeEd)</w:t>
+        <w:t xml:space="preserve">(cmc</w:t>
+      </w:r>
+      <w:r>
+        <w:rPr>
+          <w:rStyle w:val="OperatorTok"/>
+        </w:rPr>
+        <w:t xml:space="preserve">$</w:t>
+      </w:r>
+      <w:r>
+        <w:rPr>
+          <w:rStyle w:val="NormalTok"/>
+        </w:rPr>
+        <w:t xml:space="preserve">WifeEd)</w:t>
       </w:r>
     </w:p>
     <w:p>
@@ -5310,7 +5250,19 @@
         <w:rPr>
           <w:rStyle w:val="NormalTok"/>
         </w:rPr>
-        <w:t xml:space="preserve">cmc$HusbEd &lt;-</w:t>
+        <w:t xml:space="preserve">cmc</w:t>
+      </w:r>
+      <w:r>
+        <w:rPr>
+          <w:rStyle w:val="OperatorTok"/>
+        </w:rPr>
+        <w:t xml:space="preserve">$</w:t>
+      </w:r>
+      <w:r>
+        <w:rPr>
+          <w:rStyle w:val="NormalTok"/>
+        </w:rPr>
+        <w:t xml:space="preserve">HusbEd &lt;-</w:t>
       </w:r>
       <w:r>
         <w:rPr>
@@ -5328,136 +5280,28 @@
         <w:rPr>
           <w:rStyle w:val="NormalTok"/>
         </w:rPr>
-        <w:t xml:space="preserve">(cmc$HusbEd,</w:t>
-      </w:r>
-      <w:r>
-        <w:br w:type="textWrapping"/>
-      </w:r>
-      <w:r>
-        <w:rPr>
-          <w:rStyle w:val="NormalTok"/>
-        </w:rPr>
-        <w:t xml:space="preserve"> </w:t>
-      </w:r>
-      <w:r>
-        <w:rPr>
-          <w:rStyle w:val="NormalTok"/>
-        </w:rPr>
-        <w:t xml:space="preserve"> </w:t>
-      </w:r>
-      <w:r>
-        <w:rPr>
-          <w:rStyle w:val="NormalTok"/>
-        </w:rPr>
-        <w:t xml:space="preserve"> </w:t>
-      </w:r>
-      <w:r>
-        <w:rPr>
-          <w:rStyle w:val="NormalTok"/>
-        </w:rPr>
-        <w:t xml:space="preserve"> </w:t>
-      </w:r>
-      <w:r>
-        <w:rPr>
-          <w:rStyle w:val="NormalTok"/>
-        </w:rPr>
-        <w:t xml:space="preserve"> </w:t>
-      </w:r>
-      <w:r>
-        <w:rPr>
-          <w:rStyle w:val="NormalTok"/>
-        </w:rPr>
-        <w:t xml:space="preserve"> </w:t>
-      </w:r>
-      <w:r>
-        <w:rPr>
-          <w:rStyle w:val="NormalTok"/>
-        </w:rPr>
-        <w:t xml:space="preserve"> </w:t>
-      </w:r>
-      <w:r>
-        <w:rPr>
-          <w:rStyle w:val="NormalTok"/>
-        </w:rPr>
-        <w:t xml:space="preserve"> </w:t>
-      </w:r>
-      <w:r>
-        <w:rPr>
-          <w:rStyle w:val="NormalTok"/>
-        </w:rPr>
-        <w:t xml:space="preserve"> </w:t>
-      </w:r>
-      <w:r>
-        <w:rPr>
-          <w:rStyle w:val="NormalTok"/>
-        </w:rPr>
-        <w:t xml:space="preserve"> </w:t>
-      </w:r>
-      <w:r>
-        <w:rPr>
-          <w:rStyle w:val="NormalTok"/>
-        </w:rPr>
-        <w:t xml:space="preserve"> </w:t>
-      </w:r>
-      <w:r>
-        <w:rPr>
-          <w:rStyle w:val="NormalTok"/>
-        </w:rPr>
-        <w:t xml:space="preserve"> </w:t>
-      </w:r>
-      <w:r>
-        <w:rPr>
-          <w:rStyle w:val="NormalTok"/>
-        </w:rPr>
-        <w:t xml:space="preserve"> </w:t>
-      </w:r>
-      <w:r>
-        <w:rPr>
-          <w:rStyle w:val="NormalTok"/>
-        </w:rPr>
-        <w:t xml:space="preserve"> </w:t>
-      </w:r>
-      <w:r>
-        <w:rPr>
-          <w:rStyle w:val="NormalTok"/>
-        </w:rPr>
-        <w:t xml:space="preserve"> </w:t>
-      </w:r>
-      <w:r>
-        <w:rPr>
-          <w:rStyle w:val="NormalTok"/>
-        </w:rPr>
-        <w:t xml:space="preserve"> </w:t>
-      </w:r>
-      <w:r>
-        <w:rPr>
-          <w:rStyle w:val="NormalTok"/>
-        </w:rPr>
-        <w:t xml:space="preserve"> </w:t>
-      </w:r>
-      <w:r>
-        <w:rPr>
-          <w:rStyle w:val="NormalTok"/>
-        </w:rPr>
-        <w:t xml:space="preserve"> </w:t>
-      </w:r>
-      <w:r>
-        <w:rPr>
-          <w:rStyle w:val="NormalTok"/>
-        </w:rPr>
-        <w:t xml:space="preserve"> </w:t>
-      </w:r>
-      <w:r>
-        <w:rPr>
-          <w:rStyle w:val="NormalTok"/>
-        </w:rPr>
-        <w:t xml:space="preserve"> </w:t>
-      </w:r>
-      <w:r>
-        <w:rPr>
-          <w:rStyle w:val="NormalTok"/>
-        </w:rPr>
-        <w:t xml:space="preserve"> </w:t>
+        <w:t xml:space="preserve">(cmc</w:t>
+      </w:r>
+      <w:r>
+        <w:rPr>
+          <w:rStyle w:val="OperatorTok"/>
+        </w:rPr>
+        <w:t xml:space="preserve">$</w:t>
+      </w:r>
+      <w:r>
+        <w:rPr>
+          <w:rStyle w:val="NormalTok"/>
+        </w:rPr>
+        <w:t xml:space="preserve">HusbEd,</w:t>
+      </w:r>
+      <w:r>
+        <w:br w:type="textWrapping"/>
+      </w:r>
+      <w:r>
+        <w:rPr>
+          <w:rStyle w:val="NormalTok"/>
+        </w:rPr>
+        <w:t xml:space="preserve">                     </w:t>
       </w:r>
       <w:r>
         <w:rPr>
@@ -5538,127 +5382,7 @@
         <w:rPr>
           <w:rStyle w:val="NormalTok"/>
         </w:rPr>
-        <w:t xml:space="preserve"> </w:t>
-      </w:r>
-      <w:r>
-        <w:rPr>
-          <w:rStyle w:val="NormalTok"/>
-        </w:rPr>
-        <w:t xml:space="preserve"> </w:t>
-      </w:r>
-      <w:r>
-        <w:rPr>
-          <w:rStyle w:val="NormalTok"/>
-        </w:rPr>
-        <w:t xml:space="preserve"> </w:t>
-      </w:r>
-      <w:r>
-        <w:rPr>
-          <w:rStyle w:val="NormalTok"/>
-        </w:rPr>
-        <w:t xml:space="preserve"> </w:t>
-      </w:r>
-      <w:r>
-        <w:rPr>
-          <w:rStyle w:val="NormalTok"/>
-        </w:rPr>
-        <w:t xml:space="preserve"> </w:t>
-      </w:r>
-      <w:r>
-        <w:rPr>
-          <w:rStyle w:val="NormalTok"/>
-        </w:rPr>
-        <w:t xml:space="preserve"> </w:t>
-      </w:r>
-      <w:r>
-        <w:rPr>
-          <w:rStyle w:val="NormalTok"/>
-        </w:rPr>
-        <w:t xml:space="preserve"> </w:t>
-      </w:r>
-      <w:r>
-        <w:rPr>
-          <w:rStyle w:val="NormalTok"/>
-        </w:rPr>
-        <w:t xml:space="preserve"> </w:t>
-      </w:r>
-      <w:r>
-        <w:rPr>
-          <w:rStyle w:val="NormalTok"/>
-        </w:rPr>
-        <w:t xml:space="preserve"> </w:t>
-      </w:r>
-      <w:r>
-        <w:rPr>
-          <w:rStyle w:val="NormalTok"/>
-        </w:rPr>
-        <w:t xml:space="preserve"> </w:t>
-      </w:r>
-      <w:r>
-        <w:rPr>
-          <w:rStyle w:val="NormalTok"/>
-        </w:rPr>
-        <w:t xml:space="preserve"> </w:t>
-      </w:r>
-      <w:r>
-        <w:rPr>
-          <w:rStyle w:val="NormalTok"/>
-        </w:rPr>
-        <w:t xml:space="preserve"> </w:t>
-      </w:r>
-      <w:r>
-        <w:rPr>
-          <w:rStyle w:val="NormalTok"/>
-        </w:rPr>
-        <w:t xml:space="preserve"> </w:t>
-      </w:r>
-      <w:r>
-        <w:rPr>
-          <w:rStyle w:val="NormalTok"/>
-        </w:rPr>
-        <w:t xml:space="preserve"> </w:t>
-      </w:r>
-      <w:r>
-        <w:rPr>
-          <w:rStyle w:val="NormalTok"/>
-        </w:rPr>
-        <w:t xml:space="preserve"> </w:t>
-      </w:r>
-      <w:r>
-        <w:rPr>
-          <w:rStyle w:val="NormalTok"/>
-        </w:rPr>
-        <w:t xml:space="preserve"> </w:t>
-      </w:r>
-      <w:r>
-        <w:rPr>
-          <w:rStyle w:val="NormalTok"/>
-        </w:rPr>
-        <w:t xml:space="preserve"> </w:t>
-      </w:r>
-      <w:r>
-        <w:rPr>
-          <w:rStyle w:val="NormalTok"/>
-        </w:rPr>
-        <w:t xml:space="preserve"> </w:t>
-      </w:r>
-      <w:r>
-        <w:rPr>
-          <w:rStyle w:val="NormalTok"/>
-        </w:rPr>
-        <w:t xml:space="preserve"> </w:t>
-      </w:r>
-      <w:r>
-        <w:rPr>
-          <w:rStyle w:val="NormalTok"/>
-        </w:rPr>
-        <w:t xml:space="preserve"> </w:t>
-      </w:r>
-      <w:r>
-        <w:rPr>
-          <w:rStyle w:val="NormalTok"/>
-        </w:rPr>
-        <w:t xml:space="preserve"> </w:t>
+        <w:t xml:space="preserve">                     </w:t>
       </w:r>
       <w:r>
         <w:rPr>
@@ -5742,7 +5466,19 @@
         <w:rPr>
           <w:rStyle w:val="NormalTok"/>
         </w:rPr>
-        <w:t xml:space="preserve">cmc$WifeRel &lt;-</w:t>
+        <w:t xml:space="preserve">cmc</w:t>
+      </w:r>
+      <w:r>
+        <w:rPr>
+          <w:rStyle w:val="OperatorTok"/>
+        </w:rPr>
+        <w:t xml:space="preserve">$</w:t>
+      </w:r>
+      <w:r>
+        <w:rPr>
+          <w:rStyle w:val="NormalTok"/>
+        </w:rPr>
+        <w:t xml:space="preserve">WifeRel &lt;-</w:t>
       </w:r>
       <w:r>
         <w:rPr>
@@ -5760,142 +5496,28 @@
         <w:rPr>
           <w:rStyle w:val="NormalTok"/>
         </w:rPr>
-        <w:t xml:space="preserve">(cmc$WifeRel,</w:t>
-      </w:r>
-      <w:r>
-        <w:br w:type="textWrapping"/>
-      </w:r>
-      <w:r>
-        <w:rPr>
-          <w:rStyle w:val="NormalTok"/>
-        </w:rPr>
-        <w:t xml:space="preserve"> </w:t>
-      </w:r>
-      <w:r>
-        <w:rPr>
-          <w:rStyle w:val="NormalTok"/>
-        </w:rPr>
-        <w:t xml:space="preserve"> </w:t>
-      </w:r>
-      <w:r>
-        <w:rPr>
-          <w:rStyle w:val="NormalTok"/>
-        </w:rPr>
-        <w:t xml:space="preserve"> </w:t>
-      </w:r>
-      <w:r>
-        <w:rPr>
-          <w:rStyle w:val="NormalTok"/>
-        </w:rPr>
-        <w:t xml:space="preserve"> </w:t>
-      </w:r>
-      <w:r>
-        <w:rPr>
-          <w:rStyle w:val="NormalTok"/>
-        </w:rPr>
-        <w:t xml:space="preserve"> </w:t>
-      </w:r>
-      <w:r>
-        <w:rPr>
-          <w:rStyle w:val="NormalTok"/>
-        </w:rPr>
-        <w:t xml:space="preserve"> </w:t>
-      </w:r>
-      <w:r>
-        <w:rPr>
-          <w:rStyle w:val="NormalTok"/>
-        </w:rPr>
-        <w:t xml:space="preserve"> </w:t>
-      </w:r>
-      <w:r>
-        <w:rPr>
-          <w:rStyle w:val="NormalTok"/>
-        </w:rPr>
-        <w:t xml:space="preserve"> </w:t>
-      </w:r>
-      <w:r>
-        <w:rPr>
-          <w:rStyle w:val="NormalTok"/>
-        </w:rPr>
-        <w:t xml:space="preserve"> </w:t>
-      </w:r>
-      <w:r>
-        <w:rPr>
-          <w:rStyle w:val="NormalTok"/>
-        </w:rPr>
-        <w:t xml:space="preserve"> </w:t>
-      </w:r>
-      <w:r>
-        <w:rPr>
-          <w:rStyle w:val="NormalTok"/>
-        </w:rPr>
-        <w:t xml:space="preserve"> </w:t>
-      </w:r>
-      <w:r>
-        <w:rPr>
-          <w:rStyle w:val="NormalTok"/>
-        </w:rPr>
-        <w:t xml:space="preserve"> </w:t>
-      </w:r>
-      <w:r>
-        <w:rPr>
-          <w:rStyle w:val="NormalTok"/>
-        </w:rPr>
-        <w:t xml:space="preserve"> </w:t>
-      </w:r>
-      <w:r>
-        <w:rPr>
-          <w:rStyle w:val="NormalTok"/>
-        </w:rPr>
-        <w:t xml:space="preserve"> </w:t>
-      </w:r>
-      <w:r>
-        <w:rPr>
-          <w:rStyle w:val="NormalTok"/>
-        </w:rPr>
-        <w:t xml:space="preserve"> </w:t>
-      </w:r>
-      <w:r>
-        <w:rPr>
-          <w:rStyle w:val="NormalTok"/>
-        </w:rPr>
-        <w:t xml:space="preserve"> </w:t>
-      </w:r>
-      <w:r>
-        <w:rPr>
-          <w:rStyle w:val="NormalTok"/>
-        </w:rPr>
-        <w:t xml:space="preserve"> </w:t>
-      </w:r>
-      <w:r>
-        <w:rPr>
-          <w:rStyle w:val="NormalTok"/>
-        </w:rPr>
-        <w:t xml:space="preserve"> </w:t>
-      </w:r>
-      <w:r>
-        <w:rPr>
-          <w:rStyle w:val="NormalTok"/>
-        </w:rPr>
-        <w:t xml:space="preserve"> </w:t>
-      </w:r>
-      <w:r>
-        <w:rPr>
-          <w:rStyle w:val="NormalTok"/>
-        </w:rPr>
-        <w:t xml:space="preserve"> </w:t>
-      </w:r>
-      <w:r>
-        <w:rPr>
-          <w:rStyle w:val="NormalTok"/>
-        </w:rPr>
-        <w:t xml:space="preserve"> </w:t>
-      </w:r>
-      <w:r>
-        <w:rPr>
-          <w:rStyle w:val="NormalTok"/>
-        </w:rPr>
-        <w:t xml:space="preserve"> </w:t>
+        <w:t xml:space="preserve">(cmc</w:t>
+      </w:r>
+      <w:r>
+        <w:rPr>
+          <w:rStyle w:val="OperatorTok"/>
+        </w:rPr>
+        <w:t xml:space="preserve">$</w:t>
+      </w:r>
+      <w:r>
+        <w:rPr>
+          <w:rStyle w:val="NormalTok"/>
+        </w:rPr>
+        <w:t xml:space="preserve">WifeRel,</w:t>
+      </w:r>
+      <w:r>
+        <w:br w:type="textWrapping"/>
+      </w:r>
+      <w:r>
+        <w:rPr>
+          <w:rStyle w:val="NormalTok"/>
+        </w:rPr>
+        <w:t xml:space="preserve">                      </w:t>
       </w:r>
       <w:r>
         <w:rPr>
@@ -5952,133 +5574,7 @@
         <w:rPr>
           <w:rStyle w:val="NormalTok"/>
         </w:rPr>
-        <w:t xml:space="preserve"> </w:t>
-      </w:r>
-      <w:r>
-        <w:rPr>
-          <w:rStyle w:val="NormalTok"/>
-        </w:rPr>
-        <w:t xml:space="preserve"> </w:t>
-      </w:r>
-      <w:r>
-        <w:rPr>
-          <w:rStyle w:val="NormalTok"/>
-        </w:rPr>
-        <w:t xml:space="preserve"> </w:t>
-      </w:r>
-      <w:r>
-        <w:rPr>
-          <w:rStyle w:val="NormalTok"/>
-        </w:rPr>
-        <w:t xml:space="preserve"> </w:t>
-      </w:r>
-      <w:r>
-        <w:rPr>
-          <w:rStyle w:val="NormalTok"/>
-        </w:rPr>
-        <w:t xml:space="preserve"> </w:t>
-      </w:r>
-      <w:r>
-        <w:rPr>
-          <w:rStyle w:val="NormalTok"/>
-        </w:rPr>
-        <w:t xml:space="preserve"> </w:t>
-      </w:r>
-      <w:r>
-        <w:rPr>
-          <w:rStyle w:val="NormalTok"/>
-        </w:rPr>
-        <w:t xml:space="preserve"> </w:t>
-      </w:r>
-      <w:r>
-        <w:rPr>
-          <w:rStyle w:val="NormalTok"/>
-        </w:rPr>
-        <w:t xml:space="preserve"> </w:t>
-      </w:r>
-      <w:r>
-        <w:rPr>
-          <w:rStyle w:val="NormalTok"/>
-        </w:rPr>
-        <w:t xml:space="preserve"> </w:t>
-      </w:r>
-      <w:r>
-        <w:rPr>
-          <w:rStyle w:val="NormalTok"/>
-        </w:rPr>
-        <w:t xml:space="preserve"> </w:t>
-      </w:r>
-      <w:r>
-        <w:rPr>
-          <w:rStyle w:val="NormalTok"/>
-        </w:rPr>
-        <w:t xml:space="preserve"> </w:t>
-      </w:r>
-      <w:r>
-        <w:rPr>
-          <w:rStyle w:val="NormalTok"/>
-        </w:rPr>
-        <w:t xml:space="preserve"> </w:t>
-      </w:r>
-      <w:r>
-        <w:rPr>
-          <w:rStyle w:val="NormalTok"/>
-        </w:rPr>
-        <w:t xml:space="preserve"> </w:t>
-      </w:r>
-      <w:r>
-        <w:rPr>
-          <w:rStyle w:val="NormalTok"/>
-        </w:rPr>
-        <w:t xml:space="preserve"> </w:t>
-      </w:r>
-      <w:r>
-        <w:rPr>
-          <w:rStyle w:val="NormalTok"/>
-        </w:rPr>
-        <w:t xml:space="preserve"> </w:t>
-      </w:r>
-      <w:r>
-        <w:rPr>
-          <w:rStyle w:val="NormalTok"/>
-        </w:rPr>
-        <w:t xml:space="preserve"> </w:t>
-      </w:r>
-      <w:r>
-        <w:rPr>
-          <w:rStyle w:val="NormalTok"/>
-        </w:rPr>
-        <w:t xml:space="preserve"> </w:t>
-      </w:r>
-      <w:r>
-        <w:rPr>
-          <w:rStyle w:val="NormalTok"/>
-        </w:rPr>
-        <w:t xml:space="preserve"> </w:t>
-      </w:r>
-      <w:r>
-        <w:rPr>
-          <w:rStyle w:val="NormalTok"/>
-        </w:rPr>
-        <w:t xml:space="preserve"> </w:t>
-      </w:r>
-      <w:r>
-        <w:rPr>
-          <w:rStyle w:val="NormalTok"/>
-        </w:rPr>
-        <w:t xml:space="preserve"> </w:t>
-      </w:r>
-      <w:r>
-        <w:rPr>
-          <w:rStyle w:val="NormalTok"/>
-        </w:rPr>
-        <w:t xml:space="preserve"> </w:t>
-      </w:r>
-      <w:r>
-        <w:rPr>
-          <w:rStyle w:val="NormalTok"/>
-        </w:rPr>
-        <w:t xml:space="preserve"> </w:t>
+        <w:t xml:space="preserve">                      </w:t>
       </w:r>
       <w:r>
         <w:rPr>
@@ -6156,7 +5652,19 @@
         <w:rPr>
           <w:rStyle w:val="NormalTok"/>
         </w:rPr>
-        <w:t xml:space="preserve">cmc$WifeWork &lt;-</w:t>
+        <w:t xml:space="preserve">cmc</w:t>
+      </w:r>
+      <w:r>
+        <w:rPr>
+          <w:rStyle w:val="OperatorTok"/>
+        </w:rPr>
+        <w:t xml:space="preserve">$</w:t>
+      </w:r>
+      <w:r>
+        <w:rPr>
+          <w:rStyle w:val="NormalTok"/>
+        </w:rPr>
+        <w:t xml:space="preserve">WifeWork &lt;-</w:t>
       </w:r>
       <w:r>
         <w:rPr>
@@ -6174,148 +5682,28 @@
         <w:rPr>
           <w:rStyle w:val="NormalTok"/>
         </w:rPr>
-        <w:t xml:space="preserve">(cmc$WifeWork,</w:t>
-      </w:r>
-      <w:r>
-        <w:br w:type="textWrapping"/>
-      </w:r>
-      <w:r>
-        <w:rPr>
-          <w:rStyle w:val="NormalTok"/>
-        </w:rPr>
-        <w:t xml:space="preserve"> </w:t>
-      </w:r>
-      <w:r>
-        <w:rPr>
-          <w:rStyle w:val="NormalTok"/>
-        </w:rPr>
-        <w:t xml:space="preserve"> </w:t>
-      </w:r>
-      <w:r>
-        <w:rPr>
-          <w:rStyle w:val="NormalTok"/>
-        </w:rPr>
-        <w:t xml:space="preserve"> </w:t>
-      </w:r>
-      <w:r>
-        <w:rPr>
-          <w:rStyle w:val="NormalTok"/>
-        </w:rPr>
-        <w:t xml:space="preserve"> </w:t>
-      </w:r>
-      <w:r>
-        <w:rPr>
-          <w:rStyle w:val="NormalTok"/>
-        </w:rPr>
-        <w:t xml:space="preserve"> </w:t>
-      </w:r>
-      <w:r>
-        <w:rPr>
-          <w:rStyle w:val="NormalTok"/>
-        </w:rPr>
-        <w:t xml:space="preserve"> </w:t>
-      </w:r>
-      <w:r>
-        <w:rPr>
-          <w:rStyle w:val="NormalTok"/>
-        </w:rPr>
-        <w:t xml:space="preserve"> </w:t>
-      </w:r>
-      <w:r>
-        <w:rPr>
-          <w:rStyle w:val="NormalTok"/>
-        </w:rPr>
-        <w:t xml:space="preserve"> </w:t>
-      </w:r>
-      <w:r>
-        <w:rPr>
-          <w:rStyle w:val="NormalTok"/>
-        </w:rPr>
-        <w:t xml:space="preserve"> </w:t>
-      </w:r>
-      <w:r>
-        <w:rPr>
-          <w:rStyle w:val="NormalTok"/>
-        </w:rPr>
-        <w:t xml:space="preserve"> </w:t>
-      </w:r>
-      <w:r>
-        <w:rPr>
-          <w:rStyle w:val="NormalTok"/>
-        </w:rPr>
-        <w:t xml:space="preserve"> </w:t>
-      </w:r>
-      <w:r>
-        <w:rPr>
-          <w:rStyle w:val="NormalTok"/>
-        </w:rPr>
-        <w:t xml:space="preserve"> </w:t>
-      </w:r>
-      <w:r>
-        <w:rPr>
-          <w:rStyle w:val="NormalTok"/>
-        </w:rPr>
-        <w:t xml:space="preserve"> </w:t>
-      </w:r>
-      <w:r>
-        <w:rPr>
-          <w:rStyle w:val="NormalTok"/>
-        </w:rPr>
-        <w:t xml:space="preserve"> </w:t>
-      </w:r>
-      <w:r>
-        <w:rPr>
-          <w:rStyle w:val="NormalTok"/>
-        </w:rPr>
-        <w:t xml:space="preserve"> </w:t>
-      </w:r>
-      <w:r>
-        <w:rPr>
-          <w:rStyle w:val="NormalTok"/>
-        </w:rPr>
-        <w:t xml:space="preserve"> </w:t>
-      </w:r>
-      <w:r>
-        <w:rPr>
-          <w:rStyle w:val="NormalTok"/>
-        </w:rPr>
-        <w:t xml:space="preserve"> </w:t>
-      </w:r>
-      <w:r>
-        <w:rPr>
-          <w:rStyle w:val="NormalTok"/>
-        </w:rPr>
-        <w:t xml:space="preserve"> </w:t>
-      </w:r>
-      <w:r>
-        <w:rPr>
-          <w:rStyle w:val="NormalTok"/>
-        </w:rPr>
-        <w:t xml:space="preserve"> </w:t>
-      </w:r>
-      <w:r>
-        <w:rPr>
-          <w:rStyle w:val="NormalTok"/>
-        </w:rPr>
-        <w:t xml:space="preserve"> </w:t>
-      </w:r>
-      <w:r>
-        <w:rPr>
-          <w:rStyle w:val="NormalTok"/>
-        </w:rPr>
-        <w:t xml:space="preserve"> </w:t>
-      </w:r>
-      <w:r>
-        <w:rPr>
-          <w:rStyle w:val="NormalTok"/>
-        </w:rPr>
-        <w:t xml:space="preserve"> </w:t>
-      </w:r>
-      <w:r>
-        <w:rPr>
-          <w:rStyle w:val="NormalTok"/>
-        </w:rPr>
-        <w:t xml:space="preserve"> </w:t>
+        <w:t xml:space="preserve">(cmc</w:t>
+      </w:r>
+      <w:r>
+        <w:rPr>
+          <w:rStyle w:val="OperatorTok"/>
+        </w:rPr>
+        <w:t xml:space="preserve">$</w:t>
+      </w:r>
+      <w:r>
+        <w:rPr>
+          <w:rStyle w:val="NormalTok"/>
+        </w:rPr>
+        <w:t xml:space="preserve">WifeWork,</w:t>
+      </w:r>
+      <w:r>
+        <w:br w:type="textWrapping"/>
+      </w:r>
+      <w:r>
+        <w:rPr>
+          <w:rStyle w:val="NormalTok"/>
+        </w:rPr>
+        <w:t xml:space="preserve">                       </w:t>
       </w:r>
       <w:r>
         <w:rPr>
@@ -6372,139 +5760,7 @@
         <w:rPr>
           <w:rStyle w:val="NormalTok"/>
         </w:rPr>
-        <w:t xml:space="preserve"> </w:t>
-      </w:r>
-      <w:r>
-        <w:rPr>
-          <w:rStyle w:val="NormalTok"/>
-        </w:rPr>
-        <w:t xml:space="preserve"> </w:t>
-      </w:r>
-      <w:r>
-        <w:rPr>
-          <w:rStyle w:val="NormalTok"/>
-        </w:rPr>
-        <w:t xml:space="preserve"> </w:t>
-      </w:r>
-      <w:r>
-        <w:rPr>
-          <w:rStyle w:val="NormalTok"/>
-        </w:rPr>
-        <w:t xml:space="preserve"> </w:t>
-      </w:r>
-      <w:r>
-        <w:rPr>
-          <w:rStyle w:val="NormalTok"/>
-        </w:rPr>
-        <w:t xml:space="preserve"> </w:t>
-      </w:r>
-      <w:r>
-        <w:rPr>
-          <w:rStyle w:val="NormalTok"/>
-        </w:rPr>
-        <w:t xml:space="preserve"> </w:t>
-      </w:r>
-      <w:r>
-        <w:rPr>
-          <w:rStyle w:val="NormalTok"/>
-        </w:rPr>
-        <w:t xml:space="preserve"> </w:t>
-      </w:r>
-      <w:r>
-        <w:rPr>
-          <w:rStyle w:val="NormalTok"/>
-        </w:rPr>
-        <w:t xml:space="preserve"> </w:t>
-      </w:r>
-      <w:r>
-        <w:rPr>
-          <w:rStyle w:val="NormalTok"/>
-        </w:rPr>
-        <w:t xml:space="preserve"> </w:t>
-      </w:r>
-      <w:r>
-        <w:rPr>
-          <w:rStyle w:val="NormalTok"/>
-        </w:rPr>
-        <w:t xml:space="preserve"> </w:t>
-      </w:r>
-      <w:r>
-        <w:rPr>
-          <w:rStyle w:val="NormalTok"/>
-        </w:rPr>
-        <w:t xml:space="preserve"> </w:t>
-      </w:r>
-      <w:r>
-        <w:rPr>
-          <w:rStyle w:val="NormalTok"/>
-        </w:rPr>
-        <w:t xml:space="preserve"> </w:t>
-      </w:r>
-      <w:r>
-        <w:rPr>
-          <w:rStyle w:val="NormalTok"/>
-        </w:rPr>
-        <w:t xml:space="preserve"> </w:t>
-      </w:r>
-      <w:r>
-        <w:rPr>
-          <w:rStyle w:val="NormalTok"/>
-        </w:rPr>
-        <w:t xml:space="preserve"> </w:t>
-      </w:r>
-      <w:r>
-        <w:rPr>
-          <w:rStyle w:val="NormalTok"/>
-        </w:rPr>
-        <w:t xml:space="preserve"> </w:t>
-      </w:r>
-      <w:r>
-        <w:rPr>
-          <w:rStyle w:val="NormalTok"/>
-        </w:rPr>
-        <w:t xml:space="preserve"> </w:t>
-      </w:r>
-      <w:r>
-        <w:rPr>
-          <w:rStyle w:val="NormalTok"/>
-        </w:rPr>
-        <w:t xml:space="preserve"> </w:t>
-      </w:r>
-      <w:r>
-        <w:rPr>
-          <w:rStyle w:val="NormalTok"/>
-        </w:rPr>
-        <w:t xml:space="preserve"> </w:t>
-      </w:r>
-      <w:r>
-        <w:rPr>
-          <w:rStyle w:val="NormalTok"/>
-        </w:rPr>
-        <w:t xml:space="preserve"> </w:t>
-      </w:r>
-      <w:r>
-        <w:rPr>
-          <w:rStyle w:val="NormalTok"/>
-        </w:rPr>
-        <w:t xml:space="preserve"> </w:t>
-      </w:r>
-      <w:r>
-        <w:rPr>
-          <w:rStyle w:val="NormalTok"/>
-        </w:rPr>
-        <w:t xml:space="preserve"> </w:t>
-      </w:r>
-      <w:r>
-        <w:rPr>
-          <w:rStyle w:val="NormalTok"/>
-        </w:rPr>
-        <w:t xml:space="preserve"> </w:t>
-      </w:r>
-      <w:r>
-        <w:rPr>
-          <w:rStyle w:val="NormalTok"/>
-        </w:rPr>
-        <w:t xml:space="preserve"> </w:t>
+        <w:t xml:space="preserve">                       </w:t>
       </w:r>
       <w:r>
         <w:rPr>
@@ -6564,7 +5820,19 @@
         <w:rPr>
           <w:rStyle w:val="NormalTok"/>
         </w:rPr>
-        <w:t xml:space="preserve">cmc$HusbOcc &lt;-</w:t>
+        <w:t xml:space="preserve">cmc</w:t>
+      </w:r>
+      <w:r>
+        <w:rPr>
+          <w:rStyle w:val="OperatorTok"/>
+        </w:rPr>
+        <w:t xml:space="preserve">$</w:t>
+      </w:r>
+      <w:r>
+        <w:rPr>
+          <w:rStyle w:val="NormalTok"/>
+        </w:rPr>
+        <w:t xml:space="preserve">HusbOcc &lt;-</w:t>
       </w:r>
       <w:r>
         <w:rPr>
@@ -6582,142 +5850,28 @@
         <w:rPr>
           <w:rStyle w:val="NormalTok"/>
         </w:rPr>
-        <w:t xml:space="preserve">(cmc$HusbOcc,</w:t>
-      </w:r>
-      <w:r>
-        <w:br w:type="textWrapping"/>
-      </w:r>
-      <w:r>
-        <w:rPr>
-          <w:rStyle w:val="NormalTok"/>
-        </w:rPr>
-        <w:t xml:space="preserve"> </w:t>
-      </w:r>
-      <w:r>
-        <w:rPr>
-          <w:rStyle w:val="NormalTok"/>
-        </w:rPr>
-        <w:t xml:space="preserve"> </w:t>
-      </w:r>
-      <w:r>
-        <w:rPr>
-          <w:rStyle w:val="NormalTok"/>
-        </w:rPr>
-        <w:t xml:space="preserve"> </w:t>
-      </w:r>
-      <w:r>
-        <w:rPr>
-          <w:rStyle w:val="NormalTok"/>
-        </w:rPr>
-        <w:t xml:space="preserve"> </w:t>
-      </w:r>
-      <w:r>
-        <w:rPr>
-          <w:rStyle w:val="NormalTok"/>
-        </w:rPr>
-        <w:t xml:space="preserve"> </w:t>
-      </w:r>
-      <w:r>
-        <w:rPr>
-          <w:rStyle w:val="NormalTok"/>
-        </w:rPr>
-        <w:t xml:space="preserve"> </w:t>
-      </w:r>
-      <w:r>
-        <w:rPr>
-          <w:rStyle w:val="NormalTok"/>
-        </w:rPr>
-        <w:t xml:space="preserve"> </w:t>
-      </w:r>
-      <w:r>
-        <w:rPr>
-          <w:rStyle w:val="NormalTok"/>
-        </w:rPr>
-        <w:t xml:space="preserve"> </w:t>
-      </w:r>
-      <w:r>
-        <w:rPr>
-          <w:rStyle w:val="NormalTok"/>
-        </w:rPr>
-        <w:t xml:space="preserve"> </w:t>
-      </w:r>
-      <w:r>
-        <w:rPr>
-          <w:rStyle w:val="NormalTok"/>
-        </w:rPr>
-        <w:t xml:space="preserve"> </w:t>
-      </w:r>
-      <w:r>
-        <w:rPr>
-          <w:rStyle w:val="NormalTok"/>
-        </w:rPr>
-        <w:t xml:space="preserve"> </w:t>
-      </w:r>
-      <w:r>
-        <w:rPr>
-          <w:rStyle w:val="NormalTok"/>
-        </w:rPr>
-        <w:t xml:space="preserve"> </w:t>
-      </w:r>
-      <w:r>
-        <w:rPr>
-          <w:rStyle w:val="NormalTok"/>
-        </w:rPr>
-        <w:t xml:space="preserve"> </w:t>
-      </w:r>
-      <w:r>
-        <w:rPr>
-          <w:rStyle w:val="NormalTok"/>
-        </w:rPr>
-        <w:t xml:space="preserve"> </w:t>
-      </w:r>
-      <w:r>
-        <w:rPr>
-          <w:rStyle w:val="NormalTok"/>
-        </w:rPr>
-        <w:t xml:space="preserve"> </w:t>
-      </w:r>
-      <w:r>
-        <w:rPr>
-          <w:rStyle w:val="NormalTok"/>
-        </w:rPr>
-        <w:t xml:space="preserve"> </w:t>
-      </w:r>
-      <w:r>
-        <w:rPr>
-          <w:rStyle w:val="NormalTok"/>
-        </w:rPr>
-        <w:t xml:space="preserve"> </w:t>
-      </w:r>
-      <w:r>
-        <w:rPr>
-          <w:rStyle w:val="NormalTok"/>
-        </w:rPr>
-        <w:t xml:space="preserve"> </w:t>
-      </w:r>
-      <w:r>
-        <w:rPr>
-          <w:rStyle w:val="NormalTok"/>
-        </w:rPr>
-        <w:t xml:space="preserve"> </w:t>
-      </w:r>
-      <w:r>
-        <w:rPr>
-          <w:rStyle w:val="NormalTok"/>
-        </w:rPr>
-        <w:t xml:space="preserve"> </w:t>
-      </w:r>
-      <w:r>
-        <w:rPr>
-          <w:rStyle w:val="NormalTok"/>
-        </w:rPr>
-        <w:t xml:space="preserve"> </w:t>
-      </w:r>
-      <w:r>
-        <w:rPr>
-          <w:rStyle w:val="NormalTok"/>
-        </w:rPr>
-        <w:t xml:space="preserve"> </w:t>
+        <w:t xml:space="preserve">(cmc</w:t>
+      </w:r>
+      <w:r>
+        <w:rPr>
+          <w:rStyle w:val="OperatorTok"/>
+        </w:rPr>
+        <w:t xml:space="preserve">$</w:t>
+      </w:r>
+      <w:r>
+        <w:rPr>
+          <w:rStyle w:val="NormalTok"/>
+        </w:rPr>
+        <w:t xml:space="preserve">HusbOcc,</w:t>
+      </w:r>
+      <w:r>
+        <w:br w:type="textWrapping"/>
+      </w:r>
+      <w:r>
+        <w:rPr>
+          <w:rStyle w:val="NormalTok"/>
+        </w:rPr>
+        <w:t xml:space="preserve">                      </w:t>
       </w:r>
       <w:r>
         <w:rPr>
@@ -6798,133 +5952,7 @@
         <w:rPr>
           <w:rStyle w:val="NormalTok"/>
         </w:rPr>
-        <w:t xml:space="preserve"> </w:t>
-      </w:r>
-      <w:r>
-        <w:rPr>
-          <w:rStyle w:val="NormalTok"/>
-        </w:rPr>
-        <w:t xml:space="preserve"> </w:t>
-      </w:r>
-      <w:r>
-        <w:rPr>
-          <w:rStyle w:val="NormalTok"/>
-        </w:rPr>
-        <w:t xml:space="preserve"> </w:t>
-      </w:r>
-      <w:r>
-        <w:rPr>
-          <w:rStyle w:val="NormalTok"/>
-        </w:rPr>
-        <w:t xml:space="preserve"> </w:t>
-      </w:r>
-      <w:r>
-        <w:rPr>
-          <w:rStyle w:val="NormalTok"/>
-        </w:rPr>
-        <w:t xml:space="preserve"> </w:t>
-      </w:r>
-      <w:r>
-        <w:rPr>
-          <w:rStyle w:val="NormalTok"/>
-        </w:rPr>
-        <w:t xml:space="preserve"> </w:t>
-      </w:r>
-      <w:r>
-        <w:rPr>
-          <w:rStyle w:val="NormalTok"/>
-        </w:rPr>
-        <w:t xml:space="preserve"> </w:t>
-      </w:r>
-      <w:r>
-        <w:rPr>
-          <w:rStyle w:val="NormalTok"/>
-        </w:rPr>
-        <w:t xml:space="preserve"> </w:t>
-      </w:r>
-      <w:r>
-        <w:rPr>
-          <w:rStyle w:val="NormalTok"/>
-        </w:rPr>
-        <w:t xml:space="preserve"> </w:t>
-      </w:r>
-      <w:r>
-        <w:rPr>
-          <w:rStyle w:val="NormalTok"/>
-        </w:rPr>
-        <w:t xml:space="preserve"> </w:t>
-      </w:r>
-      <w:r>
-        <w:rPr>
-          <w:rStyle w:val="NormalTok"/>
-        </w:rPr>
-        <w:t xml:space="preserve"> </w:t>
-      </w:r>
-      <w:r>
-        <w:rPr>
-          <w:rStyle w:val="NormalTok"/>
-        </w:rPr>
-        <w:t xml:space="preserve"> </w:t>
-      </w:r>
-      <w:r>
-        <w:rPr>
-          <w:rStyle w:val="NormalTok"/>
-        </w:rPr>
-        <w:t xml:space="preserve"> </w:t>
-      </w:r>
-      <w:r>
-        <w:rPr>
-          <w:rStyle w:val="NormalTok"/>
-        </w:rPr>
-        <w:t xml:space="preserve"> </w:t>
-      </w:r>
-      <w:r>
-        <w:rPr>
-          <w:rStyle w:val="NormalTok"/>
-        </w:rPr>
-        <w:t xml:space="preserve"> </w:t>
-      </w:r>
-      <w:r>
-        <w:rPr>
-          <w:rStyle w:val="NormalTok"/>
-        </w:rPr>
-        <w:t xml:space="preserve"> </w:t>
-      </w:r>
-      <w:r>
-        <w:rPr>
-          <w:rStyle w:val="NormalTok"/>
-        </w:rPr>
-        <w:t xml:space="preserve"> </w:t>
-      </w:r>
-      <w:r>
-        <w:rPr>
-          <w:rStyle w:val="NormalTok"/>
-        </w:rPr>
-        <w:t xml:space="preserve"> </w:t>
-      </w:r>
-      <w:r>
-        <w:rPr>
-          <w:rStyle w:val="NormalTok"/>
-        </w:rPr>
-        <w:t xml:space="preserve"> </w:t>
-      </w:r>
-      <w:r>
-        <w:rPr>
-          <w:rStyle w:val="NormalTok"/>
-        </w:rPr>
-        <w:t xml:space="preserve"> </w:t>
-      </w:r>
-      <w:r>
-        <w:rPr>
-          <w:rStyle w:val="NormalTok"/>
-        </w:rPr>
-        <w:t xml:space="preserve"> </w:t>
-      </w:r>
-      <w:r>
-        <w:rPr>
-          <w:rStyle w:val="NormalTok"/>
-        </w:rPr>
-        <w:t xml:space="preserve"> </w:t>
+        <w:t xml:space="preserve">                      </w:t>
       </w:r>
       <w:r>
         <w:rPr>
@@ -7008,7 +6036,19 @@
         <w:rPr>
           <w:rStyle w:val="NormalTok"/>
         </w:rPr>
-        <w:t xml:space="preserve">cmc$SOLindex &lt;-</w:t>
+        <w:t xml:space="preserve">cmc</w:t>
+      </w:r>
+      <w:r>
+        <w:rPr>
+          <w:rStyle w:val="OperatorTok"/>
+        </w:rPr>
+        <w:t xml:space="preserve">$</w:t>
+      </w:r>
+      <w:r>
+        <w:rPr>
+          <w:rStyle w:val="NormalTok"/>
+        </w:rPr>
+        <w:t xml:space="preserve">SOLindex &lt;-</w:t>
       </w:r>
       <w:r>
         <w:rPr>
@@ -7026,148 +6066,28 @@
         <w:rPr>
           <w:rStyle w:val="NormalTok"/>
         </w:rPr>
-        <w:t xml:space="preserve">(cmc$SOLindex,</w:t>
-      </w:r>
-      <w:r>
-        <w:br w:type="textWrapping"/>
-      </w:r>
-      <w:r>
-        <w:rPr>
-          <w:rStyle w:val="NormalTok"/>
-        </w:rPr>
-        <w:t xml:space="preserve"> </w:t>
-      </w:r>
-      <w:r>
-        <w:rPr>
-          <w:rStyle w:val="NormalTok"/>
-        </w:rPr>
-        <w:t xml:space="preserve"> </w:t>
-      </w:r>
-      <w:r>
-        <w:rPr>
-          <w:rStyle w:val="NormalTok"/>
-        </w:rPr>
-        <w:t xml:space="preserve"> </w:t>
-      </w:r>
-      <w:r>
-        <w:rPr>
-          <w:rStyle w:val="NormalTok"/>
-        </w:rPr>
-        <w:t xml:space="preserve"> </w:t>
-      </w:r>
-      <w:r>
-        <w:rPr>
-          <w:rStyle w:val="NormalTok"/>
-        </w:rPr>
-        <w:t xml:space="preserve"> </w:t>
-      </w:r>
-      <w:r>
-        <w:rPr>
-          <w:rStyle w:val="NormalTok"/>
-        </w:rPr>
-        <w:t xml:space="preserve"> </w:t>
-      </w:r>
-      <w:r>
-        <w:rPr>
-          <w:rStyle w:val="NormalTok"/>
-        </w:rPr>
-        <w:t xml:space="preserve"> </w:t>
-      </w:r>
-      <w:r>
-        <w:rPr>
-          <w:rStyle w:val="NormalTok"/>
-        </w:rPr>
-        <w:t xml:space="preserve"> </w:t>
-      </w:r>
-      <w:r>
-        <w:rPr>
-          <w:rStyle w:val="NormalTok"/>
-        </w:rPr>
-        <w:t xml:space="preserve"> </w:t>
-      </w:r>
-      <w:r>
-        <w:rPr>
-          <w:rStyle w:val="NormalTok"/>
-        </w:rPr>
-        <w:t xml:space="preserve"> </w:t>
-      </w:r>
-      <w:r>
-        <w:rPr>
-          <w:rStyle w:val="NormalTok"/>
-        </w:rPr>
-        <w:t xml:space="preserve"> </w:t>
-      </w:r>
-      <w:r>
-        <w:rPr>
-          <w:rStyle w:val="NormalTok"/>
-        </w:rPr>
-        <w:t xml:space="preserve"> </w:t>
-      </w:r>
-      <w:r>
-        <w:rPr>
-          <w:rStyle w:val="NormalTok"/>
-        </w:rPr>
-        <w:t xml:space="preserve"> </w:t>
-      </w:r>
-      <w:r>
-        <w:rPr>
-          <w:rStyle w:val="NormalTok"/>
-        </w:rPr>
-        <w:t xml:space="preserve"> </w:t>
-      </w:r>
-      <w:r>
-        <w:rPr>
-          <w:rStyle w:val="NormalTok"/>
-        </w:rPr>
-        <w:t xml:space="preserve"> </w:t>
-      </w:r>
-      <w:r>
-        <w:rPr>
-          <w:rStyle w:val="NormalTok"/>
-        </w:rPr>
-        <w:t xml:space="preserve"> </w:t>
-      </w:r>
-      <w:r>
-        <w:rPr>
-          <w:rStyle w:val="NormalTok"/>
-        </w:rPr>
-        <w:t xml:space="preserve"> </w:t>
-      </w:r>
-      <w:r>
-        <w:rPr>
-          <w:rStyle w:val="NormalTok"/>
-        </w:rPr>
-        <w:t xml:space="preserve"> </w:t>
-      </w:r>
-      <w:r>
-        <w:rPr>
-          <w:rStyle w:val="NormalTok"/>
-        </w:rPr>
-        <w:t xml:space="preserve"> </w:t>
-      </w:r>
-      <w:r>
-        <w:rPr>
-          <w:rStyle w:val="NormalTok"/>
-        </w:rPr>
-        <w:t xml:space="preserve"> </w:t>
-      </w:r>
-      <w:r>
-        <w:rPr>
-          <w:rStyle w:val="NormalTok"/>
-        </w:rPr>
-        <w:t xml:space="preserve"> </w:t>
-      </w:r>
-      <w:r>
-        <w:rPr>
-          <w:rStyle w:val="NormalTok"/>
-        </w:rPr>
-        <w:t xml:space="preserve"> </w:t>
-      </w:r>
-      <w:r>
-        <w:rPr>
-          <w:rStyle w:val="NormalTok"/>
-        </w:rPr>
-        <w:t xml:space="preserve"> </w:t>
+        <w:t xml:space="preserve">(cmc</w:t>
+      </w:r>
+      <w:r>
+        <w:rPr>
+          <w:rStyle w:val="OperatorTok"/>
+        </w:rPr>
+        <w:t xml:space="preserve">$</w:t>
+      </w:r>
+      <w:r>
+        <w:rPr>
+          <w:rStyle w:val="NormalTok"/>
+        </w:rPr>
+        <w:t xml:space="preserve">SOLindex,</w:t>
+      </w:r>
+      <w:r>
+        <w:br w:type="textWrapping"/>
+      </w:r>
+      <w:r>
+        <w:rPr>
+          <w:rStyle w:val="NormalTok"/>
+        </w:rPr>
+        <w:t xml:space="preserve">                       </w:t>
       </w:r>
       <w:r>
         <w:rPr>
@@ -7248,139 +6168,7 @@
         <w:rPr>
           <w:rStyle w:val="NormalTok"/>
         </w:rPr>
-        <w:t xml:space="preserve"> </w:t>
-      </w:r>
-      <w:r>
-        <w:rPr>
-          <w:rStyle w:val="NormalTok"/>
-        </w:rPr>
-        <w:t xml:space="preserve"> </w:t>
-      </w:r>
-      <w:r>
-        <w:rPr>
-          <w:rStyle w:val="NormalTok"/>
-        </w:rPr>
-        <w:t xml:space="preserve"> </w:t>
-      </w:r>
-      <w:r>
-        <w:rPr>
-          <w:rStyle w:val="NormalTok"/>
-        </w:rPr>
-        <w:t xml:space="preserve"> </w:t>
-      </w:r>
-      <w:r>
-        <w:rPr>
-          <w:rStyle w:val="NormalTok"/>
-        </w:rPr>
-        <w:t xml:space="preserve"> </w:t>
-      </w:r>
-      <w:r>
-        <w:rPr>
-          <w:rStyle w:val="NormalTok"/>
-        </w:rPr>
-        <w:t xml:space="preserve"> </w:t>
-      </w:r>
-      <w:r>
-        <w:rPr>
-          <w:rStyle w:val="NormalTok"/>
-        </w:rPr>
-        <w:t xml:space="preserve"> </w:t>
-      </w:r>
-      <w:r>
-        <w:rPr>
-          <w:rStyle w:val="NormalTok"/>
-        </w:rPr>
-        <w:t xml:space="preserve"> </w:t>
-      </w:r>
-      <w:r>
-        <w:rPr>
-          <w:rStyle w:val="NormalTok"/>
-        </w:rPr>
-        <w:t xml:space="preserve"> </w:t>
-      </w:r>
-      <w:r>
-        <w:rPr>
-          <w:rStyle w:val="NormalTok"/>
-        </w:rPr>
-        <w:t xml:space="preserve"> </w:t>
-      </w:r>
-      <w:r>
-        <w:rPr>
-          <w:rStyle w:val="NormalTok"/>
-        </w:rPr>
-        <w:t xml:space="preserve"> </w:t>
-      </w:r>
-      <w:r>
-        <w:rPr>
-          <w:rStyle w:val="NormalTok"/>
-        </w:rPr>
-        <w:t xml:space="preserve"> </w:t>
-      </w:r>
-      <w:r>
-        <w:rPr>
-          <w:rStyle w:val="NormalTok"/>
-        </w:rPr>
-        <w:t xml:space="preserve"> </w:t>
-      </w:r>
-      <w:r>
-        <w:rPr>
-          <w:rStyle w:val="NormalTok"/>
-        </w:rPr>
-        <w:t xml:space="preserve"> </w:t>
-      </w:r>
-      <w:r>
-        <w:rPr>
-          <w:rStyle w:val="NormalTok"/>
-        </w:rPr>
-        <w:t xml:space="preserve"> </w:t>
-      </w:r>
-      <w:r>
-        <w:rPr>
-          <w:rStyle w:val="NormalTok"/>
-        </w:rPr>
-        <w:t xml:space="preserve"> </w:t>
-      </w:r>
-      <w:r>
-        <w:rPr>
-          <w:rStyle w:val="NormalTok"/>
-        </w:rPr>
-        <w:t xml:space="preserve"> </w:t>
-      </w:r>
-      <w:r>
-        <w:rPr>
-          <w:rStyle w:val="NormalTok"/>
-        </w:rPr>
-        <w:t xml:space="preserve"> </w:t>
-      </w:r>
-      <w:r>
-        <w:rPr>
-          <w:rStyle w:val="NormalTok"/>
-        </w:rPr>
-        <w:t xml:space="preserve"> </w:t>
-      </w:r>
-      <w:r>
-        <w:rPr>
-          <w:rStyle w:val="NormalTok"/>
-        </w:rPr>
-        <w:t xml:space="preserve"> </w:t>
-      </w:r>
-      <w:r>
-        <w:rPr>
-          <w:rStyle w:val="NormalTok"/>
-        </w:rPr>
-        <w:t xml:space="preserve"> </w:t>
-      </w:r>
-      <w:r>
-        <w:rPr>
-          <w:rStyle w:val="NormalTok"/>
-        </w:rPr>
-        <w:t xml:space="preserve"> </w:t>
-      </w:r>
-      <w:r>
-        <w:rPr>
-          <w:rStyle w:val="NormalTok"/>
-        </w:rPr>
-        <w:t xml:space="preserve"> </w:t>
+        <w:t xml:space="preserve">                       </w:t>
       </w:r>
       <w:r>
         <w:rPr>
@@ -7464,7 +6252,19 @@
         <w:rPr>
           <w:rStyle w:val="NormalTok"/>
         </w:rPr>
-        <w:t xml:space="preserve">cmc$Media &lt;-</w:t>
+        <w:t xml:space="preserve">cmc</w:t>
+      </w:r>
+      <w:r>
+        <w:rPr>
+          <w:rStyle w:val="OperatorTok"/>
+        </w:rPr>
+        <w:t xml:space="preserve">$</w:t>
+      </w:r>
+      <w:r>
+        <w:rPr>
+          <w:rStyle w:val="NormalTok"/>
+        </w:rPr>
+        <w:t xml:space="preserve">Media &lt;-</w:t>
       </w:r>
       <w:r>
         <w:rPr>
@@ -7482,130 +6282,28 @@
         <w:rPr>
           <w:rStyle w:val="NormalTok"/>
         </w:rPr>
-        <w:t xml:space="preserve">(cmc$Media,</w:t>
-      </w:r>
-      <w:r>
-        <w:br w:type="textWrapping"/>
-      </w:r>
-      <w:r>
-        <w:rPr>
-          <w:rStyle w:val="NormalTok"/>
-        </w:rPr>
-        <w:t xml:space="preserve"> </w:t>
-      </w:r>
-      <w:r>
-        <w:rPr>
-          <w:rStyle w:val="NormalTok"/>
-        </w:rPr>
-        <w:t xml:space="preserve"> </w:t>
-      </w:r>
-      <w:r>
-        <w:rPr>
-          <w:rStyle w:val="NormalTok"/>
-        </w:rPr>
-        <w:t xml:space="preserve"> </w:t>
-      </w:r>
-      <w:r>
-        <w:rPr>
-          <w:rStyle w:val="NormalTok"/>
-        </w:rPr>
-        <w:t xml:space="preserve"> </w:t>
-      </w:r>
-      <w:r>
-        <w:rPr>
-          <w:rStyle w:val="NormalTok"/>
-        </w:rPr>
-        <w:t xml:space="preserve"> </w:t>
-      </w:r>
-      <w:r>
-        <w:rPr>
-          <w:rStyle w:val="NormalTok"/>
-        </w:rPr>
-        <w:t xml:space="preserve"> </w:t>
-      </w:r>
-      <w:r>
-        <w:rPr>
-          <w:rStyle w:val="NormalTok"/>
-        </w:rPr>
-        <w:t xml:space="preserve"> </w:t>
-      </w:r>
-      <w:r>
-        <w:rPr>
-          <w:rStyle w:val="NormalTok"/>
-        </w:rPr>
-        <w:t xml:space="preserve"> </w:t>
-      </w:r>
-      <w:r>
-        <w:rPr>
-          <w:rStyle w:val="NormalTok"/>
-        </w:rPr>
-        <w:t xml:space="preserve"> </w:t>
-      </w:r>
-      <w:r>
-        <w:rPr>
-          <w:rStyle w:val="NormalTok"/>
-        </w:rPr>
-        <w:t xml:space="preserve"> </w:t>
-      </w:r>
-      <w:r>
-        <w:rPr>
-          <w:rStyle w:val="NormalTok"/>
-        </w:rPr>
-        <w:t xml:space="preserve"> </w:t>
-      </w:r>
-      <w:r>
-        <w:rPr>
-          <w:rStyle w:val="NormalTok"/>
-        </w:rPr>
-        <w:t xml:space="preserve"> </w:t>
-      </w:r>
-      <w:r>
-        <w:rPr>
-          <w:rStyle w:val="NormalTok"/>
-        </w:rPr>
-        <w:t xml:space="preserve"> </w:t>
-      </w:r>
-      <w:r>
-        <w:rPr>
-          <w:rStyle w:val="NormalTok"/>
-        </w:rPr>
-        <w:t xml:space="preserve"> </w:t>
-      </w:r>
-      <w:r>
-        <w:rPr>
-          <w:rStyle w:val="NormalTok"/>
-        </w:rPr>
-        <w:t xml:space="preserve"> </w:t>
-      </w:r>
-      <w:r>
-        <w:rPr>
-          <w:rStyle w:val="NormalTok"/>
-        </w:rPr>
-        <w:t xml:space="preserve"> </w:t>
-      </w:r>
-      <w:r>
-        <w:rPr>
-          <w:rStyle w:val="NormalTok"/>
-        </w:rPr>
-        <w:t xml:space="preserve"> </w:t>
-      </w:r>
-      <w:r>
-        <w:rPr>
-          <w:rStyle w:val="NormalTok"/>
-        </w:rPr>
-        <w:t xml:space="preserve"> </w:t>
-      </w:r>
-      <w:r>
-        <w:rPr>
-          <w:rStyle w:val="NormalTok"/>
-        </w:rPr>
-        <w:t xml:space="preserve"> </w:t>
-      </w:r>
-      <w:r>
-        <w:rPr>
-          <w:rStyle w:val="NormalTok"/>
-        </w:rPr>
-        <w:t xml:space="preserve"> </w:t>
+        <w:t xml:space="preserve">(cmc</w:t>
+      </w:r>
+      <w:r>
+        <w:rPr>
+          <w:rStyle w:val="OperatorTok"/>
+        </w:rPr>
+        <w:t xml:space="preserve">$</w:t>
+      </w:r>
+      <w:r>
+        <w:rPr>
+          <w:rStyle w:val="NormalTok"/>
+        </w:rPr>
+        <w:t xml:space="preserve">Media,</w:t>
+      </w:r>
+      <w:r>
+        <w:br w:type="textWrapping"/>
+      </w:r>
+      <w:r>
+        <w:rPr>
+          <w:rStyle w:val="NormalTok"/>
+        </w:rPr>
+        <w:t xml:space="preserve">                    </w:t>
       </w:r>
       <w:r>
         <w:rPr>
@@ -7662,121 +6360,7 @@
         <w:rPr>
           <w:rStyle w:val="NormalTok"/>
         </w:rPr>
-        <w:t xml:space="preserve"> </w:t>
-      </w:r>
-      <w:r>
-        <w:rPr>
-          <w:rStyle w:val="NormalTok"/>
-        </w:rPr>
-        <w:t xml:space="preserve"> </w:t>
-      </w:r>
-      <w:r>
-        <w:rPr>
-          <w:rStyle w:val="NormalTok"/>
-        </w:rPr>
-        <w:t xml:space="preserve"> </w:t>
-      </w:r>
-      <w:r>
-        <w:rPr>
-          <w:rStyle w:val="NormalTok"/>
-        </w:rPr>
-        <w:t xml:space="preserve"> </w:t>
-      </w:r>
-      <w:r>
-        <w:rPr>
-          <w:rStyle w:val="NormalTok"/>
-        </w:rPr>
-        <w:t xml:space="preserve"> </w:t>
-      </w:r>
-      <w:r>
-        <w:rPr>
-          <w:rStyle w:val="NormalTok"/>
-        </w:rPr>
-        <w:t xml:space="preserve"> </w:t>
-      </w:r>
-      <w:r>
-        <w:rPr>
-          <w:rStyle w:val="NormalTok"/>
-        </w:rPr>
-        <w:t xml:space="preserve"> </w:t>
-      </w:r>
-      <w:r>
-        <w:rPr>
-          <w:rStyle w:val="NormalTok"/>
-        </w:rPr>
-        <w:t xml:space="preserve"> </w:t>
-      </w:r>
-      <w:r>
-        <w:rPr>
-          <w:rStyle w:val="NormalTok"/>
-        </w:rPr>
-        <w:t xml:space="preserve"> </w:t>
-      </w:r>
-      <w:r>
-        <w:rPr>
-          <w:rStyle w:val="NormalTok"/>
-        </w:rPr>
-        <w:t xml:space="preserve"> </w:t>
-      </w:r>
-      <w:r>
-        <w:rPr>
-          <w:rStyle w:val="NormalTok"/>
-        </w:rPr>
-        <w:t xml:space="preserve"> </w:t>
-      </w:r>
-      <w:r>
-        <w:rPr>
-          <w:rStyle w:val="NormalTok"/>
-        </w:rPr>
-        <w:t xml:space="preserve"> </w:t>
-      </w:r>
-      <w:r>
-        <w:rPr>
-          <w:rStyle w:val="NormalTok"/>
-        </w:rPr>
-        <w:t xml:space="preserve"> </w:t>
-      </w:r>
-      <w:r>
-        <w:rPr>
-          <w:rStyle w:val="NormalTok"/>
-        </w:rPr>
-        <w:t xml:space="preserve"> </w:t>
-      </w:r>
-      <w:r>
-        <w:rPr>
-          <w:rStyle w:val="NormalTok"/>
-        </w:rPr>
-        <w:t xml:space="preserve"> </w:t>
-      </w:r>
-      <w:r>
-        <w:rPr>
-          <w:rStyle w:val="NormalTok"/>
-        </w:rPr>
-        <w:t xml:space="preserve"> </w:t>
-      </w:r>
-      <w:r>
-        <w:rPr>
-          <w:rStyle w:val="NormalTok"/>
-        </w:rPr>
-        <w:t xml:space="preserve"> </w:t>
-      </w:r>
-      <w:r>
-        <w:rPr>
-          <w:rStyle w:val="NormalTok"/>
-        </w:rPr>
-        <w:t xml:space="preserve"> </w:t>
-      </w:r>
-      <w:r>
-        <w:rPr>
-          <w:rStyle w:val="NormalTok"/>
-        </w:rPr>
-        <w:t xml:space="preserve"> </w:t>
-      </w:r>
-      <w:r>
-        <w:rPr>
-          <w:rStyle w:val="NormalTok"/>
-        </w:rPr>
-        <w:t xml:space="preserve"> </w:t>
+        <w:t xml:space="preserve">                    </w:t>
       </w:r>
       <w:r>
         <w:rPr>
@@ -7836,7 +6420,19 @@
         <w:rPr>
           <w:rStyle w:val="NormalTok"/>
         </w:rPr>
-        <w:t xml:space="preserve">cmc$Contraceptive &lt;-</w:t>
+        <w:t xml:space="preserve">cmc</w:t>
+      </w:r>
+      <w:r>
+        <w:rPr>
+          <w:rStyle w:val="OperatorTok"/>
+        </w:rPr>
+        <w:t xml:space="preserve">$</w:t>
+      </w:r>
+      <w:r>
+        <w:rPr>
+          <w:rStyle w:val="NormalTok"/>
+        </w:rPr>
+        <w:t xml:space="preserve">Contraceptive &lt;-</w:t>
       </w:r>
       <w:r>
         <w:rPr>
@@ -7854,178 +6450,28 @@
         <w:rPr>
           <w:rStyle w:val="NormalTok"/>
         </w:rPr>
-        <w:t xml:space="preserve">(cmc$Contraceptive,</w:t>
-      </w:r>
-      <w:r>
-        <w:br w:type="textWrapping"/>
-      </w:r>
-      <w:r>
-        <w:rPr>
-          <w:rStyle w:val="NormalTok"/>
-        </w:rPr>
-        <w:t xml:space="preserve"> </w:t>
-      </w:r>
-      <w:r>
-        <w:rPr>
-          <w:rStyle w:val="NormalTok"/>
-        </w:rPr>
-        <w:t xml:space="preserve"> </w:t>
-      </w:r>
-      <w:r>
-        <w:rPr>
-          <w:rStyle w:val="NormalTok"/>
-        </w:rPr>
-        <w:t xml:space="preserve"> </w:t>
-      </w:r>
-      <w:r>
-        <w:rPr>
-          <w:rStyle w:val="NormalTok"/>
-        </w:rPr>
-        <w:t xml:space="preserve"> </w:t>
-      </w:r>
-      <w:r>
-        <w:rPr>
-          <w:rStyle w:val="NormalTok"/>
-        </w:rPr>
-        <w:t xml:space="preserve"> </w:t>
-      </w:r>
-      <w:r>
-        <w:rPr>
-          <w:rStyle w:val="NormalTok"/>
-        </w:rPr>
-        <w:t xml:space="preserve"> </w:t>
-      </w:r>
-      <w:r>
-        <w:rPr>
-          <w:rStyle w:val="NormalTok"/>
-        </w:rPr>
-        <w:t xml:space="preserve"> </w:t>
-      </w:r>
-      <w:r>
-        <w:rPr>
-          <w:rStyle w:val="NormalTok"/>
-        </w:rPr>
-        <w:t xml:space="preserve"> </w:t>
-      </w:r>
-      <w:r>
-        <w:rPr>
-          <w:rStyle w:val="NormalTok"/>
-        </w:rPr>
-        <w:t xml:space="preserve"> </w:t>
-      </w:r>
-      <w:r>
-        <w:rPr>
-          <w:rStyle w:val="NormalTok"/>
-        </w:rPr>
-        <w:t xml:space="preserve"> </w:t>
-      </w:r>
-      <w:r>
-        <w:rPr>
-          <w:rStyle w:val="NormalTok"/>
-        </w:rPr>
-        <w:t xml:space="preserve"> </w:t>
-      </w:r>
-      <w:r>
-        <w:rPr>
-          <w:rStyle w:val="NormalTok"/>
-        </w:rPr>
-        <w:t xml:space="preserve"> </w:t>
-      </w:r>
-      <w:r>
-        <w:rPr>
-          <w:rStyle w:val="NormalTok"/>
-        </w:rPr>
-        <w:t xml:space="preserve"> </w:t>
-      </w:r>
-      <w:r>
-        <w:rPr>
-          <w:rStyle w:val="NormalTok"/>
-        </w:rPr>
-        <w:t xml:space="preserve"> </w:t>
-      </w:r>
-      <w:r>
-        <w:rPr>
-          <w:rStyle w:val="NormalTok"/>
-        </w:rPr>
-        <w:t xml:space="preserve"> </w:t>
-      </w:r>
-      <w:r>
-        <w:rPr>
-          <w:rStyle w:val="NormalTok"/>
-        </w:rPr>
-        <w:t xml:space="preserve"> </w:t>
-      </w:r>
-      <w:r>
-        <w:rPr>
-          <w:rStyle w:val="NormalTok"/>
-        </w:rPr>
-        <w:t xml:space="preserve"> </w:t>
-      </w:r>
-      <w:r>
-        <w:rPr>
-          <w:rStyle w:val="NormalTok"/>
-        </w:rPr>
-        <w:t xml:space="preserve"> </w:t>
-      </w:r>
-      <w:r>
-        <w:rPr>
-          <w:rStyle w:val="NormalTok"/>
-        </w:rPr>
-        <w:t xml:space="preserve"> </w:t>
-      </w:r>
-      <w:r>
-        <w:rPr>
-          <w:rStyle w:val="NormalTok"/>
-        </w:rPr>
-        <w:t xml:space="preserve"> </w:t>
-      </w:r>
-      <w:r>
-        <w:rPr>
-          <w:rStyle w:val="NormalTok"/>
-        </w:rPr>
-        <w:t xml:space="preserve"> </w:t>
-      </w:r>
-      <w:r>
-        <w:rPr>
-          <w:rStyle w:val="NormalTok"/>
-        </w:rPr>
-        <w:t xml:space="preserve"> </w:t>
-      </w:r>
-      <w:r>
-        <w:rPr>
-          <w:rStyle w:val="NormalTok"/>
-        </w:rPr>
-        <w:t xml:space="preserve"> </w:t>
-      </w:r>
-      <w:r>
-        <w:rPr>
-          <w:rStyle w:val="NormalTok"/>
-        </w:rPr>
-        <w:t xml:space="preserve"> </w:t>
-      </w:r>
-      <w:r>
-        <w:rPr>
-          <w:rStyle w:val="NormalTok"/>
-        </w:rPr>
-        <w:t xml:space="preserve"> </w:t>
-      </w:r>
-      <w:r>
-        <w:rPr>
-          <w:rStyle w:val="NormalTok"/>
-        </w:rPr>
-        <w:t xml:space="preserve"> </w:t>
-      </w:r>
-      <w:r>
-        <w:rPr>
-          <w:rStyle w:val="NormalTok"/>
-        </w:rPr>
-        <w:t xml:space="preserve"> </w:t>
-      </w:r>
-      <w:r>
-        <w:rPr>
-          <w:rStyle w:val="NormalTok"/>
-        </w:rPr>
-        <w:t xml:space="preserve"> </w:t>
+        <w:t xml:space="preserve">(cmc</w:t>
+      </w:r>
+      <w:r>
+        <w:rPr>
+          <w:rStyle w:val="OperatorTok"/>
+        </w:rPr>
+        <w:t xml:space="preserve">$</w:t>
+      </w:r>
+      <w:r>
+        <w:rPr>
+          <w:rStyle w:val="NormalTok"/>
+        </w:rPr>
+        <w:t xml:space="preserve">Contraceptive,</w:t>
+      </w:r>
+      <w:r>
+        <w:br w:type="textWrapping"/>
+      </w:r>
+      <w:r>
+        <w:rPr>
+          <w:rStyle w:val="NormalTok"/>
+        </w:rPr>
+        <w:t xml:space="preserve">                            </w:t>
       </w:r>
       <w:r>
         <w:rPr>
@@ -8094,169 +6540,7 @@
         <w:rPr>
           <w:rStyle w:val="NormalTok"/>
         </w:rPr>
-        <w:t xml:space="preserve"> </w:t>
-      </w:r>
-      <w:r>
-        <w:rPr>
-          <w:rStyle w:val="NormalTok"/>
-        </w:rPr>
-        <w:t xml:space="preserve"> </w:t>
-      </w:r>
-      <w:r>
-        <w:rPr>
-          <w:rStyle w:val="NormalTok"/>
-        </w:rPr>
-        <w:t xml:space="preserve"> </w:t>
-      </w:r>
-      <w:r>
-        <w:rPr>
-          <w:rStyle w:val="NormalTok"/>
-        </w:rPr>
-        <w:t xml:space="preserve"> </w:t>
-      </w:r>
-      <w:r>
-        <w:rPr>
-          <w:rStyle w:val="NormalTok"/>
-        </w:rPr>
-        <w:t xml:space="preserve"> </w:t>
-      </w:r>
-      <w:r>
-        <w:rPr>
-          <w:rStyle w:val="NormalTok"/>
-        </w:rPr>
-        <w:t xml:space="preserve"> </w:t>
-      </w:r>
-      <w:r>
-        <w:rPr>
-          <w:rStyle w:val="NormalTok"/>
-        </w:rPr>
-        <w:t xml:space="preserve"> </w:t>
-      </w:r>
-      <w:r>
-        <w:rPr>
-          <w:rStyle w:val="NormalTok"/>
-        </w:rPr>
-        <w:t xml:space="preserve"> </w:t>
-      </w:r>
-      <w:r>
-        <w:rPr>
-          <w:rStyle w:val="NormalTok"/>
-        </w:rPr>
-        <w:t xml:space="preserve"> </w:t>
-      </w:r>
-      <w:r>
-        <w:rPr>
-          <w:rStyle w:val="NormalTok"/>
-        </w:rPr>
-        <w:t xml:space="preserve"> </w:t>
-      </w:r>
-      <w:r>
-        <w:rPr>
-          <w:rStyle w:val="NormalTok"/>
-        </w:rPr>
-        <w:t xml:space="preserve"> </w:t>
-      </w:r>
-      <w:r>
-        <w:rPr>
-          <w:rStyle w:val="NormalTok"/>
-        </w:rPr>
-        <w:t xml:space="preserve"> </w:t>
-      </w:r>
-      <w:r>
-        <w:rPr>
-          <w:rStyle w:val="NormalTok"/>
-        </w:rPr>
-        <w:t xml:space="preserve"> </w:t>
-      </w:r>
-      <w:r>
-        <w:rPr>
-          <w:rStyle w:val="NormalTok"/>
-        </w:rPr>
-        <w:t xml:space="preserve"> </w:t>
-      </w:r>
-      <w:r>
-        <w:rPr>
-          <w:rStyle w:val="NormalTok"/>
-        </w:rPr>
-        <w:t xml:space="preserve"> </w:t>
-      </w:r>
-      <w:r>
-        <w:rPr>
-          <w:rStyle w:val="NormalTok"/>
-        </w:rPr>
-        <w:t xml:space="preserve"> </w:t>
-      </w:r>
-      <w:r>
-        <w:rPr>
-          <w:rStyle w:val="NormalTok"/>
-        </w:rPr>
-        <w:t xml:space="preserve"> </w:t>
-      </w:r>
-      <w:r>
-        <w:rPr>
-          <w:rStyle w:val="NormalTok"/>
-        </w:rPr>
-        <w:t xml:space="preserve"> </w:t>
-      </w:r>
-      <w:r>
-        <w:rPr>
-          <w:rStyle w:val="NormalTok"/>
-        </w:rPr>
-        <w:t xml:space="preserve"> </w:t>
-      </w:r>
-      <w:r>
-        <w:rPr>
-          <w:rStyle w:val="NormalTok"/>
-        </w:rPr>
-        <w:t xml:space="preserve"> </w:t>
-      </w:r>
-      <w:r>
-        <w:rPr>
-          <w:rStyle w:val="NormalTok"/>
-        </w:rPr>
-        <w:t xml:space="preserve"> </w:t>
-      </w:r>
-      <w:r>
-        <w:rPr>
-          <w:rStyle w:val="NormalTok"/>
-        </w:rPr>
-        <w:t xml:space="preserve"> </w:t>
-      </w:r>
-      <w:r>
-        <w:rPr>
-          <w:rStyle w:val="NormalTok"/>
-        </w:rPr>
-        <w:t xml:space="preserve"> </w:t>
-      </w:r>
-      <w:r>
-        <w:rPr>
-          <w:rStyle w:val="NormalTok"/>
-        </w:rPr>
-        <w:t xml:space="preserve"> </w:t>
-      </w:r>
-      <w:r>
-        <w:rPr>
-          <w:rStyle w:val="NormalTok"/>
-        </w:rPr>
-        <w:t xml:space="preserve"> </w:t>
-      </w:r>
-      <w:r>
-        <w:rPr>
-          <w:rStyle w:val="NormalTok"/>
-        </w:rPr>
-        <w:t xml:space="preserve"> </w:t>
-      </w:r>
-      <w:r>
-        <w:rPr>
-          <w:rStyle w:val="NormalTok"/>
-        </w:rPr>
-        <w:t xml:space="preserve"> </w:t>
-      </w:r>
-      <w:r>
-        <w:rPr>
-          <w:rStyle w:val="NormalTok"/>
-        </w:rPr>
-        <w:t xml:space="preserve"> </w:t>
+        <w:t xml:space="preserve">                            </w:t>
       </w:r>
       <w:r>
         <w:rPr>
@@ -8354,7 +6638,7 @@
         <w:rPr>
           <w:rStyle w:val="VerbatimChar"/>
         </w:rPr>
-        <w:t xml:space="preserve">## # A tibble: 6 × 10</w:t>
+        <w:t xml:space="preserve">## # A tibble: 6 x 10</w:t>
       </w:r>
       <w:r>
         <w:br w:type="textWrapping"/>
@@ -8465,7 +6749,13 @@
         <w:rPr>
           <w:rStyle w:val="NormalTok"/>
         </w:rPr>
-        <w:t xml:space="preserve">knitr::</w:t>
+        <w:t xml:space="preserve">knitr</w:t>
+      </w:r>
+      <w:r>
+        <w:rPr>
+          <w:rStyle w:val="OperatorTok"/>
+        </w:rPr>
+        <w:t xml:space="preserve">::</w:t>
       </w:r>
       <w:r>
         <w:rPr>
@@ -9371,7 +7661,55 @@
         <w:t xml:space="preserve"> </w:t>
       </w:r>
       <w:r>
-        <w:t xml:space="preserve">that Wife's Age and Number of Children are now the only "numeric" "integer" variables - these are the only ones for which we get summary statistics. All the remaining variables are "factors" so we only get the frequencies for each category.</w:t>
+        <w:t xml:space="preserve">that Wife’s Age and Number of Children are now the only</w:t>
+      </w:r>
+      <w:r>
+        <w:t xml:space="preserve"> </w:t>
+      </w:r>
+      <w:r>
+        <w:t xml:space="preserve">“</w:t>
+      </w:r>
+      <w:r>
+        <w:t xml:space="preserve">numeric</w:t>
+      </w:r>
+      <w:r>
+        <w:t xml:space="preserve">”</w:t>
+      </w:r>
+      <w:r>
+        <w:t xml:space="preserve"> </w:t>
+      </w:r>
+      <w:r>
+        <w:t xml:space="preserve">“</w:t>
+      </w:r>
+      <w:r>
+        <w:t xml:space="preserve">integer</w:t>
+      </w:r>
+      <w:r>
+        <w:t xml:space="preserve">”</w:t>
+      </w:r>
+      <w:r>
+        <w:t xml:space="preserve"> </w:t>
+      </w:r>
+      <w:r>
+        <w:t xml:space="preserve">variables - these are the only ones for which we get summary statistics. All the remaining variables are</w:t>
+      </w:r>
+      <w:r>
+        <w:t xml:space="preserve"> </w:t>
+      </w:r>
+      <w:r>
+        <w:t xml:space="preserve">“</w:t>
+      </w:r>
+      <w:r>
+        <w:t xml:space="preserve">factors</w:t>
+      </w:r>
+      <w:r>
+        <w:t xml:space="preserve">”</w:t>
+      </w:r>
+      <w:r>
+        <w:t xml:space="preserve"> </w:t>
+      </w:r>
+      <w:r>
+        <w:t xml:space="preserve">so we only get the frequencies for each category.</w:t>
       </w:r>
     </w:p>
     <w:p>
@@ -9597,7 +7935,7 @@
         <w:pStyle w:val="FirstParagraph"/>
       </w:pPr>
       <w:r>
-        <w:t xml:space="preserve">Suppose you wanted to know the mean education level of the Huband's in this dataset. We can use the</w:t>
+        <w:t xml:space="preserve">Suppose you wanted to know the mean education level of the Huband’s in this dataset. We can use the</w:t>
       </w:r>
       <w:r>
         <w:t xml:space="preserve"> </w:t>
@@ -9627,7 +7965,7 @@
         <w:t xml:space="preserve"> </w:t>
       </w:r>
       <w:r>
-        <w:t xml:space="preserve">on it. We'll do more on facotrs later this semester.</w:t>
+        <w:t xml:space="preserve">on it. We’ll do more on facotrs later this semester.</w:t>
       </w:r>
     </w:p>
     <w:p>
@@ -9656,7 +7994,19 @@
         <w:rPr>
           <w:rStyle w:val="NormalTok"/>
         </w:rPr>
-        <w:t xml:space="preserve">(cmc$HusbEd))</w:t>
+        <w:t xml:space="preserve">(cmc</w:t>
+      </w:r>
+      <w:r>
+        <w:rPr>
+          <w:rStyle w:val="OperatorTok"/>
+        </w:rPr>
+        <w:t xml:space="preserve">$</w:t>
+      </w:r>
+      <w:r>
+        <w:rPr>
+          <w:rStyle w:val="NormalTok"/>
+        </w:rPr>
+        <w:t xml:space="preserve">HusbEd))</w:t>
       </w:r>
     </w:p>
     <w:p>
@@ -9685,7 +8035,7 @@
         <w:pStyle w:val="FirstParagraph"/>
       </w:pPr>
       <w:r>
-        <w:t xml:space="preserve">We'll use the following functions as we go through this semester, for now, let's review the following package(s) and the whole</w:t>
+        <w:t xml:space="preserve">We’ll use the following functions as we go through this semester, for now, let’s review the following package(s) and the whole</w:t>
       </w:r>
       <w:r>
         <w:t xml:space="preserve"> </w:t>
@@ -9722,7 +8072,19 @@
           <w:rPr>
             <w:rStyle w:val="Hyperlink"/>
           </w:rPr>
-          <w:t xml:space="preserve">"TIDYVERSE"</w:t>
+          <w:t xml:space="preserve">“</w:t>
+        </w:r>
+        <w:r>
+          <w:rPr>
+            <w:rStyle w:val="Hyperlink"/>
+          </w:rPr>
+          <w:t xml:space="preserve">TIDYVERSE</w:t>
+        </w:r>
+        <w:r>
+          <w:rPr>
+            <w:rStyle w:val="Hyperlink"/>
+          </w:rPr>
+          <w:t xml:space="preserve">”</w:t>
         </w:r>
       </w:hyperlink>
     </w:p>
@@ -9739,7 +8101,31 @@
           <w:rPr>
             <w:rStyle w:val="Hyperlink"/>
           </w:rPr>
-          <w:t xml:space="preserve">"Tidy Data" paper by Hadley Wickham; Journal of Statistical Software; v.59 (2014)</w:t>
+          <w:t xml:space="preserve">“</w:t>
+        </w:r>
+        <w:r>
+          <w:rPr>
+            <w:rStyle w:val="Hyperlink"/>
+          </w:rPr>
+          <w:t xml:space="preserve">Tidy Data</w:t>
+        </w:r>
+        <w:r>
+          <w:rPr>
+            <w:rStyle w:val="Hyperlink"/>
+          </w:rPr>
+          <w:t xml:space="preserve">”</w:t>
+        </w:r>
+        <w:r>
+          <w:rPr>
+            <w:rStyle w:val="Hyperlink"/>
+          </w:rPr>
+          <w:t xml:space="preserve"> </w:t>
+        </w:r>
+        <w:r>
+          <w:rPr>
+            <w:rStyle w:val="Hyperlink"/>
+          </w:rPr>
+          <w:t xml:space="preserve">paper by Hadley Wickham; Journal of Statistical Software; v.59 (2014)</w:t>
         </w:r>
       </w:hyperlink>
     </w:p>
@@ -9788,7 +8174,31 @@
           <w:rPr>
             <w:rStyle w:val="Hyperlink"/>
           </w:rPr>
-          <w:t xml:space="preserve">"R for Data Science" book by Hadley Wickham; O'Reilly Media Inc. (2017) - Part II on Data Wrangling</w:t>
+          <w:t xml:space="preserve">“</w:t>
+        </w:r>
+        <w:r>
+          <w:rPr>
+            <w:rStyle w:val="Hyperlink"/>
+          </w:rPr>
+          <w:t xml:space="preserve">R for Data Science</w:t>
+        </w:r>
+        <w:r>
+          <w:rPr>
+            <w:rStyle w:val="Hyperlink"/>
+          </w:rPr>
+          <w:t xml:space="preserve">”</w:t>
+        </w:r>
+        <w:r>
+          <w:rPr>
+            <w:rStyle w:val="Hyperlink"/>
+          </w:rPr>
+          <w:t xml:space="preserve"> </w:t>
+        </w:r>
+        <w:r>
+          <w:rPr>
+            <w:rStyle w:val="Hyperlink"/>
+          </w:rPr>
+          <w:t xml:space="preserve">book by Hadley Wickham; O’Reilly Media Inc. (2017) - Part II on Data Wrangling</w:t>
         </w:r>
       </w:hyperlink>
     </w:p>
@@ -9900,7 +8310,7 @@
     </w:lvl>
   </w:abstractNum>
   <w:abstractNum w:abstractNumId="990">
-    <w:nsid w:val="4ef39ba4"/>
+    <w:nsid w:val="c0fca337"/>
     <w:multiLevelType w:val="multilevel"/>
     <w:lvl w:ilvl="0">
       <w:numFmt w:val="bullet"/>
@@ -9981,7 +8391,7 @@
     </w:lvl>
   </w:abstractNum>
   <w:abstractNum w:abstractNumId="991">
-    <w:nsid w:val="c0650620"/>
+    <w:nsid w:val="f6a5a4af"/>
     <w:multiLevelType w:val="multilevel"/>
     <w:lvl w:ilvl="0">
       <w:numFmt w:val="bullet"/>

</xml_diff>